<commit_message>
Modificaciones en las historias de usuario Registrarse en sistema y acceso a Mis campañas
</commit_message>
<xml_diff>
--- a/Historias de Usuarios/Acceder A mis Campañas.docx
+++ b/Historias de Usuarios/Acceder A mis Campañas.docx
@@ -32,7 +32,16 @@
                 <w:rFonts w:ascii="Arial" w:hAnsi="Arial" w:cs="Arial"/>
                 <w:b/>
               </w:rPr>
-              <w:t>Hoja de usuario</w:t>
+              <w:t>Historia</w:t>
+            </w:r>
+            <w:bookmarkStart w:id="0" w:name="_GoBack"/>
+            <w:bookmarkEnd w:id="0"/>
+            <w:r>
+              <w:rPr>
+                <w:rFonts w:ascii="Arial" w:hAnsi="Arial" w:cs="Arial"/>
+                <w:b/>
+              </w:rPr>
+              <w:t xml:space="preserve"> de usuario</w:t>
             </w:r>
           </w:p>
         </w:tc>
@@ -236,7 +245,14 @@
                 <w:rFonts w:ascii="Arial" w:hAnsi="Arial" w:cs="Arial"/>
                 <w:bCs/>
               </w:rPr>
-              <w:t xml:space="preserve">El usuario una vez que inicia sesión, podrá dirigirse a una opción (un botón por ejemplo) para acceder a sus Campañas. </w:t>
+              <w:t>En este apartado se le muestra una lista de las campañas activas a las que puede acceder.</w:t>
+            </w:r>
+            <w:r>
+              <w:rPr>
+                <w:rFonts w:ascii="Arial" w:hAnsi="Arial" w:cs="Arial"/>
+                <w:bCs/>
+              </w:rPr>
+              <w:t xml:space="preserve"> </w:t>
             </w:r>
           </w:p>
           <w:p>
@@ -252,7 +268,56 @@
                 <w:rFonts w:ascii="Arial" w:hAnsi="Arial" w:cs="Arial"/>
                 <w:bCs/>
               </w:rPr>
-              <w:t xml:space="preserve">Paso 1: Una vez este en este apartado tendrá que poner sus credenciales y dar ene el botón </w:t>
+              <w:t xml:space="preserve">Paso </w:t>
+            </w:r>
+            <w:r>
+              <w:rPr>
+                <w:rFonts w:ascii="Arial" w:hAnsi="Arial" w:cs="Arial"/>
+                <w:bCs/>
+              </w:rPr>
+              <w:t>1</w:t>
+            </w:r>
+            <w:r>
+              <w:rPr>
+                <w:rFonts w:ascii="Arial" w:hAnsi="Arial" w:cs="Arial"/>
+                <w:bCs/>
+              </w:rPr>
+              <w:t xml:space="preserve">: Una vez </w:t>
+            </w:r>
+            <w:r>
+              <w:rPr>
+                <w:rFonts w:ascii="Arial" w:hAnsi="Arial" w:cs="Arial"/>
+                <w:bCs/>
+              </w:rPr>
+              <w:t>en</w:t>
+            </w:r>
+            <w:r>
+              <w:rPr>
+                <w:rFonts w:ascii="Arial" w:hAnsi="Arial" w:cs="Arial"/>
+                <w:bCs/>
+              </w:rPr>
+              <w:t xml:space="preserve"> “Mis Campañas”</w:t>
+            </w:r>
+            <w:r>
+              <w:rPr>
+                <w:rFonts w:ascii="Arial" w:hAnsi="Arial" w:cs="Arial"/>
+                <w:bCs/>
+              </w:rPr>
+              <w:t xml:space="preserve"> podrá seleccionar la campaña que desee</w:t>
+            </w:r>
+            <w:r>
+              <w:rPr>
+                <w:rFonts w:ascii="Arial" w:hAnsi="Arial" w:cs="Arial"/>
+                <w:bCs/>
+              </w:rPr>
+              <w:t>, y</w:t>
+            </w:r>
+            <w:r>
+              <w:rPr>
+                <w:rFonts w:ascii="Arial" w:hAnsi="Arial" w:cs="Arial"/>
+                <w:bCs/>
+              </w:rPr>
+              <w:t xml:space="preserve"> una vez seleccionada </w:t>
             </w:r>
             <w:r>
               <w:rPr>
@@ -260,14 +325,7 @@
                 <w:bCs/>
                 <w:lang w:val="es-ES"/>
               </w:rPr>
-              <w:t>“</w:t>
-            </w:r>
-            <w:r>
-              <w:rPr>
-                <w:rFonts w:ascii="Arial" w:hAnsi="Arial" w:cs="Arial"/>
-                <w:bCs/>
-              </w:rPr>
-              <w:t xml:space="preserve">Acceder” para entrar a </w:t>
+              <w:t>en un panel lateral una breve información de la campaña</w:t>
             </w:r>
             <w:r>
               <w:rPr>
@@ -275,14 +333,14 @@
                 <w:bCs/>
                 <w:lang w:val="es-ES"/>
               </w:rPr>
-              <w:t>“</w:t>
-            </w:r>
-            <w:r>
-              <w:rPr>
-                <w:rFonts w:ascii="Arial" w:hAnsi="Arial" w:cs="Arial"/>
-                <w:bCs/>
-              </w:rPr>
-              <w:t>Mis Campañas”.</w:t>
+              <w:t xml:space="preserve"> (Nombre, fecha, descripción breve,etc.)</w:t>
+            </w:r>
+            <w:r>
+              <w:rPr>
+                <w:rFonts w:ascii="Arial" w:hAnsi="Arial" w:cs="Arial"/>
+                <w:bCs/>
+              </w:rPr>
+              <w:t>.</w:t>
             </w:r>
           </w:p>
           <w:p>
@@ -291,62 +349,54 @@
               <w:rPr>
                 <w:rFonts w:ascii="Arial" w:hAnsi="Arial" w:cs="Arial"/>
                 <w:bCs/>
-              </w:rPr>
-            </w:pPr>
-            <w:r>
-              <w:rPr>
-                <w:rFonts w:ascii="Arial" w:hAnsi="Arial" w:cs="Arial"/>
-                <w:bCs/>
-              </w:rPr>
-              <w:t>Paso 2: Una vez dentro de “Mis Campañas” el usuario podr</w:t>
-            </w:r>
-            <w:r>
-              <w:rPr>
-                <w:rFonts w:ascii="Arial" w:hAnsi="Arial" w:cs="Arial"/>
-                <w:bCs/>
                 <w:lang w:val="es-ES"/>
               </w:rPr>
-              <w:t>á ver las campañas activas o que ha creado, también en un panel lateral una breve información de la campaña que seleccione</w:t>
-            </w:r>
-            <w:r>
-              <w:rPr>
-                <w:rFonts w:ascii="Arial" w:hAnsi="Arial" w:cs="Arial"/>
-                <w:bCs/>
+            </w:pPr>
+            <w:r>
+              <w:rPr>
+                <w:rFonts w:ascii="Arial" w:hAnsi="Arial" w:cs="Arial"/>
+                <w:bCs/>
+              </w:rPr>
+              <w:t>Paso 2</w:t>
+            </w:r>
+            <w:r>
+              <w:rPr>
+                <w:rFonts w:ascii="Arial" w:hAnsi="Arial" w:cs="Arial"/>
+                <w:bCs/>
+              </w:rPr>
+              <w:t xml:space="preserve">: Luego puede dar en el botón </w:t>
+            </w:r>
+            <w:r>
+              <w:rPr>
+                <w:rFonts w:ascii="Arial" w:hAnsi="Arial" w:cs="Arial"/>
+                <w:bCs/>
+                <w:lang w:val="es-ES"/>
+              </w:rPr>
+              <w:t>“Iniciar”</w:t>
+            </w:r>
+            <w:r>
+              <w:rPr>
+                <w:rFonts w:ascii="Arial" w:hAnsi="Arial" w:cs="Arial"/>
+                <w:bCs/>
+                <w:lang w:val="es-ES"/>
+              </w:rPr>
+              <w:t xml:space="preserve"> y podrá administrar la campaña</w:t>
+            </w:r>
+            <w:r>
+              <w:rPr>
+                <w:rFonts w:ascii="Arial" w:hAnsi="Arial" w:cs="Arial"/>
+                <w:bCs/>
+                <w:lang w:val="es-ES"/>
+              </w:rPr>
+              <w:t xml:space="preserve"> a la que accedió</w:t>
+            </w:r>
+            <w:r>
+              <w:rPr>
+                <w:rFonts w:ascii="Arial" w:hAnsi="Arial" w:cs="Arial"/>
+                <w:bCs/>
+                <w:lang w:val="es-ES"/>
               </w:rPr>
               <w:t>.</w:t>
-            </w:r>
-          </w:p>
-          <w:p>
-            <w:pPr>
-              <w:jc w:val="both"/>
-              <w:rPr>
-                <w:rFonts w:ascii="Arial" w:hAnsi="Arial" w:cs="Arial"/>
-                <w:bCs/>
-                <w:lang w:val="es-ES"/>
-              </w:rPr>
-            </w:pPr>
-            <w:r>
-              <w:rPr>
-                <w:rFonts w:ascii="Arial" w:hAnsi="Arial" w:cs="Arial"/>
-                <w:bCs/>
-              </w:rPr>
-              <w:t xml:space="preserve">Paso 3: Luego puede dar en el botón </w:t>
-            </w:r>
-            <w:r>
-              <w:rPr>
-                <w:rFonts w:ascii="Arial" w:hAnsi="Arial" w:cs="Arial"/>
-                <w:bCs/>
-                <w:lang w:val="es-ES"/>
-              </w:rPr>
-              <w:t>“Iniciar”</w:t>
-            </w:r>
-            <w:r>
-              <w:rPr>
-                <w:rFonts w:ascii="Arial" w:hAnsi="Arial" w:cs="Arial"/>
-                <w:bCs/>
-                <w:lang w:val="es-ES"/>
-              </w:rPr>
-              <w:t xml:space="preserve"> y podrá administrar la campaña que inició.</w:t>
             </w:r>
           </w:p>
         </w:tc>
@@ -362,31 +412,53 @@
               <w:rPr>
                 <w:rFonts w:ascii="Arial" w:hAnsi="Arial" w:cs="Arial"/>
                 <w:u w:val="single"/>
+                <w:lang w:val="en-US"/>
+              </w:rPr>
+            </w:pPr>
+            <w:r>
+              <w:rPr>
+                <w:rFonts w:ascii="Arial" w:hAnsi="Arial" w:cs="Arial"/>
+                <w:b/>
+                <w:bCs/>
+              </w:rPr>
+              <w:t>Observaciones:</w:t>
+            </w:r>
+            <w:r>
+              <w:rPr>
+                <w:rFonts w:ascii="Arial" w:hAnsi="Arial" w:cs="Arial"/>
+                <w:b/>
+                <w:bCs/>
+              </w:rPr>
+              <w:t xml:space="preserve"> </w:t>
+            </w:r>
+            <w:r>
+              <w:rPr>
+                <w:rFonts w:ascii="Arial" w:hAnsi="Arial" w:cs="Arial"/>
+                <w:bCs/>
+              </w:rPr>
+              <w:t>Mostrar un mensaje si hubo algún error al intentar iniciar</w:t>
+            </w:r>
+            <w:r>
+              <w:rPr>
+                <w:rFonts w:ascii="Arial" w:hAnsi="Arial" w:cs="Arial"/>
+                <w:bCs/>
+              </w:rPr>
+              <w:t xml:space="preserve"> o acceder a la campaña seleccionada</w:t>
+            </w:r>
+            <w:r>
+              <w:rPr>
+                <w:rFonts w:ascii="Arial" w:hAnsi="Arial" w:cs="Arial"/>
+                <w:bCs/>
+              </w:rPr>
+              <w:t xml:space="preserve">. Por ejemplo </w:t>
+            </w:r>
+            <w:r>
+              <w:rPr>
+                <w:rFonts w:ascii="Arial" w:hAnsi="Arial" w:cs="Arial"/>
+                <w:bCs/>
                 <w:lang w:val="es-ES"/>
               </w:rPr>
-            </w:pPr>
-            <w:r>
-              <w:rPr>
-                <w:rFonts w:ascii="Arial" w:hAnsi="Arial" w:cs="Arial"/>
-                <w:b/>
-                <w:bCs/>
-              </w:rPr>
-              <w:t>Observaciones:</w:t>
-            </w:r>
-            <w:r>
-              <w:rPr>
-                <w:rFonts w:ascii="Arial" w:hAnsi="Arial" w:cs="Arial"/>
-                <w:b/>
-                <w:bCs/>
-              </w:rPr>
-              <w:t xml:space="preserve"> </w:t>
-            </w:r>
-            <w:r>
-              <w:rPr>
-                <w:rFonts w:ascii="Arial" w:hAnsi="Arial" w:cs="Arial"/>
-                <w:bCs/>
-              </w:rPr>
-              <w:t xml:space="preserve">Mostrar un mensaje si hubo algún error al intentar acceder e iniciar. Por ejemplo </w:t>
+              <w:t>“Error al acceder a</w:t>
             </w:r>
             <w:r>
               <w:rPr>
@@ -394,39 +466,15 @@
                 <w:bCs/>
                 <w:lang w:val="es-ES"/>
               </w:rPr>
-              <w:t>“Error al acceder a “</w:t>
-            </w:r>
-            <w:r>
-              <w:rPr>
-                <w:rFonts w:ascii="Arial" w:hAnsi="Arial" w:cs="Arial"/>
-                <w:bCs/>
-                <w:lang w:val="es-ES"/>
-              </w:rPr>
-              <w:t>Mis Campañas</w:t>
-            </w:r>
-            <w:r>
-              <w:rPr>
-                <w:rFonts w:ascii="Arial" w:hAnsi="Arial" w:cs="Arial"/>
-                <w:bCs/>
-                <w:lang w:val="es-ES"/>
-              </w:rPr>
-              <w:t>”” o “Error al entrar a la campa</w:t>
-            </w:r>
-            <w:r>
-              <w:rPr>
-                <w:rFonts w:ascii="Arial" w:hAnsi="Arial" w:cs="Arial"/>
-                <w:bCs/>
-                <w:lang w:val="es-ES"/>
-              </w:rPr>
-              <w:t>ña</w:t>
-            </w:r>
-            <w:r>
-              <w:rPr>
-                <w:rFonts w:ascii="Arial" w:hAnsi="Arial" w:cs="Arial"/>
-                <w:bCs/>
-                <w:lang w:val="es-ES"/>
-              </w:rPr>
-              <w:t>”</w:t>
+              <w:t xml:space="preserve"> Campaña 1</w:t>
+            </w:r>
+            <w:r>
+              <w:rPr>
+                <w:rFonts w:ascii="Arial" w:hAnsi="Arial" w:cs="Arial"/>
+                <w:bCs/>
+                <w:lang w:val="en-US"/>
+              </w:rPr>
+              <w:t>”.</w:t>
             </w:r>
           </w:p>
         </w:tc>
@@ -463,64 +511,6 @@
                 <w:bCs/>
               </w:rPr>
             </w:pPr>
-            <w:r>
-              <w:rPr>
-                <w:rFonts w:ascii="Arial" w:hAnsi="Arial" w:cs="Arial"/>
-                <w:b/>
-                <w:bCs/>
-                <w:lang w:val="es-ES" w:eastAsia="es-ES"/>
-              </w:rPr>
-              <w:drawing>
-                <wp:inline distT="0" distB="0" distL="0" distR="0" wp14:anchorId="52758882" wp14:editId="0202B2E1">
-                  <wp:extent cx="3949605" cy="2635250"/>
-                  <wp:effectExtent l="19050" t="19050" r="13335" b="12700"/>
-                  <wp:docPr id="3" name="Imagen 3" descr="C:\Users\ERNESTO\Pictures\Mis campañas acceso.jpg"/>
-                  <wp:cNvGraphicFramePr>
-                    <a:graphicFrameLocks xmlns:a="http://schemas.openxmlformats.org/drawingml/2006/main" noChangeAspect="1"/>
-                  </wp:cNvGraphicFramePr>
-                  <a:graphic xmlns:a="http://schemas.openxmlformats.org/drawingml/2006/main">
-                    <a:graphicData uri="http://schemas.openxmlformats.org/drawingml/2006/picture">
-                      <pic:pic xmlns:pic="http://schemas.openxmlformats.org/drawingml/2006/picture">
-                        <pic:nvPicPr>
-                          <pic:cNvPr id="0" name="Picture 1" descr="C:\Users\ERNESTO\Pictures\Mis campañas acceso.jpg"/>
-                          <pic:cNvPicPr>
-                            <a:picLocks noChangeAspect="1" noChangeArrowheads="1"/>
-                          </pic:cNvPicPr>
-                        </pic:nvPicPr>
-                        <pic:blipFill>
-                          <a:blip r:embed="rId5">
-                            <a:extLst>
-                              <a:ext uri="{28A0092B-C50C-407E-A947-70E740481C1C}">
-                                <a14:useLocalDpi xmlns:a14="http://schemas.microsoft.com/office/drawing/2010/main" val="0"/>
-                              </a:ext>
-                            </a:extLst>
-                          </a:blip>
-                          <a:srcRect/>
-                          <a:stretch>
-                            <a:fillRect/>
-                          </a:stretch>
-                        </pic:blipFill>
-                        <pic:spPr bwMode="auto">
-                          <a:xfrm>
-                            <a:off x="0" y="0"/>
-                            <a:ext cx="3949605" cy="2635250"/>
-                          </a:xfrm>
-                          <a:prstGeom prst="rect">
-                            <a:avLst/>
-                          </a:prstGeom>
-                          <a:noFill/>
-                          <a:ln>
-                            <a:solidFill>
-                              <a:schemeClr val="tx1"/>
-                            </a:solidFill>
-                          </a:ln>
-                        </pic:spPr>
-                      </pic:pic>
-                    </a:graphicData>
-                  </a:graphic>
-                </wp:inline>
-              </w:drawing>
-            </w:r>
           </w:p>
           <w:p>
             <w:pPr>
@@ -566,7 +556,7 @@
                           </pic:cNvPicPr>
                         </pic:nvPicPr>
                         <pic:blipFill>
-                          <a:blip r:embed="rId6">
+                          <a:blip r:embed="rId5">
                             <a:extLst>
                               <a:ext uri="{28A0092B-C50C-407E-A947-70E740481C1C}">
                                 <a14:useLocalDpi xmlns:a14="http://schemas.microsoft.com/office/drawing/2010/main" val="0"/>
@@ -780,31 +770,7 @@
                 <w:sz w:val="20"/>
                 <w:szCs w:val="20"/>
               </w:rPr>
-              <w:t>E</w:t>
-            </w:r>
-            <w:r>
-              <w:rPr>
-                <w:rFonts w:ascii="Arial" w:hAnsi="Arial" w:cs="Arial"/>
-                <w:sz w:val="20"/>
-                <w:szCs w:val="20"/>
-              </w:rPr>
-              <w:t xml:space="preserve">l apartado de </w:t>
-            </w:r>
-            <w:r>
-              <w:rPr>
-                <w:rFonts w:ascii="Arial" w:hAnsi="Arial" w:cs="Arial"/>
-                <w:sz w:val="20"/>
-                <w:szCs w:val="20"/>
-              </w:rPr>
-              <w:t>acceso a Mis campañas</w:t>
-            </w:r>
-            <w:r>
-              <w:rPr>
-                <w:rFonts w:ascii="Arial" w:hAnsi="Arial" w:cs="Arial"/>
-                <w:sz w:val="20"/>
-                <w:szCs w:val="20"/>
-              </w:rPr>
-              <w:t xml:space="preserve"> en la interfaz</w:t>
+              <w:t>En Mis Campañas</w:t>
             </w:r>
           </w:p>
         </w:tc>
@@ -826,7 +792,31 @@
                 <w:sz w:val="20"/>
                 <w:szCs w:val="20"/>
               </w:rPr>
-              <w:t>Al administrador llenar los campos que tengan texto (solo letras) y escriba números</w:t>
+              <w:t>Al</w:t>
+            </w:r>
+            <w:r>
+              <w:rPr>
+                <w:rFonts w:ascii="Arial" w:hAnsi="Arial" w:cs="Arial"/>
+                <w:sz w:val="20"/>
+                <w:szCs w:val="20"/>
+              </w:rPr>
+              <w:t xml:space="preserve"> usuario seleccionar</w:t>
+            </w:r>
+            <w:r>
+              <w:rPr>
+                <w:rFonts w:ascii="Arial" w:hAnsi="Arial" w:cs="Arial"/>
+                <w:sz w:val="20"/>
+                <w:szCs w:val="20"/>
+              </w:rPr>
+              <w:t xml:space="preserve"> una ca</w:t>
+            </w:r>
+            <w:r>
+              <w:rPr>
+                <w:rFonts w:ascii="Arial" w:hAnsi="Arial" w:cs="Arial"/>
+                <w:sz w:val="20"/>
+                <w:szCs w:val="20"/>
+              </w:rPr>
+              <w:t>mpaña</w:t>
             </w:r>
           </w:p>
         </w:tc>
@@ -848,42 +838,7 @@
                 <w:sz w:val="20"/>
                 <w:szCs w:val="20"/>
               </w:rPr>
-              <w:t xml:space="preserve">El sistema mostrará un mensaje de advertencia al registrar o ahí mismo en el momento: </w:t>
-            </w:r>
-            <w:r>
-              <w:rPr>
-                <w:rFonts w:ascii="Arial" w:hAnsi="Arial" w:cs="Arial"/>
-                <w:sz w:val="20"/>
-                <w:szCs w:val="20"/>
-                <w:lang w:val="es-ES"/>
-              </w:rPr>
-              <w:t>“</w:t>
-            </w:r>
-            <w:r>
-              <w:rPr>
-                <w:rFonts w:ascii="Arial" w:hAnsi="Arial" w:cs="Arial"/>
-                <w:sz w:val="20"/>
-                <w:szCs w:val="20"/>
-                <w:lang w:val="es-ES"/>
-              </w:rPr>
-              <w:t>Error, solo letras en este campo</w:t>
-            </w:r>
-            <w:r>
-              <w:rPr>
-                <w:rFonts w:ascii="Arial" w:hAnsi="Arial" w:cs="Arial"/>
-                <w:sz w:val="20"/>
-                <w:szCs w:val="20"/>
-                <w:lang w:val="es-ES"/>
-              </w:rPr>
-              <w:t>”</w:t>
-            </w:r>
-            <w:r>
-              <w:rPr>
-                <w:rFonts w:ascii="Arial" w:hAnsi="Arial" w:cs="Arial"/>
-                <w:sz w:val="20"/>
-                <w:szCs w:val="20"/>
-              </w:rPr>
-              <w:t>. No le permitirá el acceso.</w:t>
+              <w:t>En el panel lateral el sistema debe mostrar la información tipo resumen y breve de la campaña seleccionada</w:t>
             </w:r>
           </w:p>
         </w:tc>
@@ -918,39 +873,25 @@
                 <w:rFonts w:ascii="Arial" w:hAnsi="Arial" w:cs="Arial"/>
                 <w:sz w:val="20"/>
                 <w:szCs w:val="20"/>
-              </w:rPr>
-            </w:pPr>
-            <w:r>
-              <w:rPr>
-                <w:rFonts w:ascii="Arial" w:hAnsi="Arial" w:cs="Arial"/>
-                <w:sz w:val="20"/>
-                <w:szCs w:val="20"/>
-              </w:rPr>
-              <w:t>E</w:t>
-            </w:r>
-            <w:r>
-              <w:rPr>
-                <w:rFonts w:ascii="Arial" w:hAnsi="Arial" w:cs="Arial"/>
-                <w:sz w:val="20"/>
-                <w:szCs w:val="20"/>
-              </w:rPr>
-              <w:t xml:space="preserve">l apartado de </w:t>
-            </w:r>
-            <w:r>
-              <w:rPr>
-                <w:rFonts w:ascii="Arial" w:hAnsi="Arial" w:cs="Arial"/>
-                <w:sz w:val="20"/>
-                <w:szCs w:val="20"/>
-              </w:rPr>
-              <w:t>acceso a Mis campañas</w:t>
-            </w:r>
-            <w:r>
-              <w:rPr>
-                <w:rFonts w:ascii="Arial" w:hAnsi="Arial" w:cs="Arial"/>
-                <w:sz w:val="20"/>
-                <w:szCs w:val="20"/>
-              </w:rPr>
-              <w:t xml:space="preserve"> en la interfaz</w:t>
+                <w:lang w:val="es-ES"/>
+              </w:rPr>
+            </w:pPr>
+            <w:r>
+              <w:rPr>
+                <w:rFonts w:ascii="Arial" w:hAnsi="Arial" w:cs="Arial"/>
+                <w:sz w:val="20"/>
+                <w:szCs w:val="20"/>
+              </w:rPr>
+              <w:t>Para iniciar o acceder a una campa</w:t>
+            </w:r>
+            <w:r>
+              <w:rPr>
+                <w:rFonts w:ascii="Arial" w:hAnsi="Arial" w:cs="Arial"/>
+                <w:sz w:val="20"/>
+                <w:szCs w:val="20"/>
+                <w:lang w:val="es-ES"/>
+              </w:rPr>
+              <w:t>ña</w:t>
             </w:r>
           </w:p>
         </w:tc>
@@ -971,18 +912,72 @@
                 <w:rFonts w:ascii="Arial" w:hAnsi="Arial" w:cs="Arial"/>
                 <w:sz w:val="20"/>
                 <w:szCs w:val="20"/>
+              </w:rPr>
+              <w:t xml:space="preserve">Al presionar el botón de </w:t>
+            </w:r>
+            <w:r>
+              <w:rPr>
+                <w:rFonts w:ascii="Arial" w:hAnsi="Arial" w:cs="Arial"/>
+                <w:sz w:val="20"/>
+                <w:szCs w:val="20"/>
                 <w:lang w:val="es-ES"/>
               </w:rPr>
-              <w:t xml:space="preserve">Podrá llenar el campo de </w:t>
-            </w:r>
-            <w:r>
+              <w:t>“</w:t>
+            </w:r>
+            <w:r>
+              <w:rPr>
+                <w:rFonts w:ascii="Arial" w:hAnsi="Arial" w:cs="Arial"/>
+                <w:sz w:val="20"/>
+                <w:szCs w:val="20"/>
+              </w:rPr>
+              <w:t xml:space="preserve">acceder” o “entrar” </w:t>
+            </w:r>
+          </w:p>
+        </w:tc>
+        <w:tc>
+          <w:tcPr>
+            <w:tcW w:w="2403" w:type="dxa"/>
+          </w:tcPr>
+          <w:p>
+            <w:pPr>
               <w:rPr>
                 <w:rFonts w:ascii="Arial" w:hAnsi="Arial" w:cs="Arial"/>
                 <w:sz w:val="20"/>
                 <w:szCs w:val="20"/>
                 <w:lang w:val="es-ES"/>
               </w:rPr>
-              <w:t>“Nombre</w:t>
+            </w:pPr>
+            <w:r>
+              <w:rPr>
+                <w:rFonts w:ascii="Arial" w:hAnsi="Arial" w:cs="Arial"/>
+                <w:sz w:val="20"/>
+                <w:szCs w:val="20"/>
+              </w:rPr>
+              <w:t xml:space="preserve">El sistema </w:t>
+            </w:r>
+            <w:r>
+              <w:rPr>
+                <w:rFonts w:ascii="Arial" w:hAnsi="Arial" w:cs="Arial"/>
+                <w:sz w:val="20"/>
+                <w:szCs w:val="20"/>
+              </w:rPr>
+              <w:t>debe dar</w:t>
+            </w:r>
+            <w:r>
+              <w:rPr>
+                <w:rFonts w:ascii="Arial" w:hAnsi="Arial" w:cs="Arial"/>
+                <w:sz w:val="20"/>
+                <w:szCs w:val="20"/>
+              </w:rPr>
+              <w:t xml:space="preserve"> acceso a la campaña</w:t>
+            </w:r>
+            <w:r>
+              <w:rPr>
+                <w:rFonts w:ascii="Arial" w:hAnsi="Arial" w:cs="Arial"/>
+                <w:sz w:val="20"/>
+                <w:szCs w:val="20"/>
+              </w:rPr>
+              <w:t xml:space="preserve">. Sino tiene éxito esta acción mostrará un mensje de </w:t>
             </w:r>
             <w:r>
               <w:rPr>
@@ -991,7 +986,7 @@
                 <w:szCs w:val="20"/>
                 <w:lang w:val="es-ES"/>
               </w:rPr>
-              <w:t xml:space="preserve"> de usuario</w:t>
+              <w:t>“</w:t>
             </w:r>
             <w:r>
               <w:rPr>
@@ -1000,6 +995,24 @@
                 <w:szCs w:val="20"/>
                 <w:lang w:val="es-ES"/>
               </w:rPr>
+              <w:t xml:space="preserve">Error al acceder </w:t>
+            </w:r>
+            <w:r>
+              <w:rPr>
+                <w:rFonts w:ascii="Arial" w:hAnsi="Arial" w:cs="Arial"/>
+                <w:sz w:val="20"/>
+                <w:szCs w:val="20"/>
+                <w:lang w:val="es-ES"/>
+              </w:rPr>
+              <w:t>a la Campaña</w:t>
+            </w:r>
+            <w:r>
+              <w:rPr>
+                <w:rFonts w:ascii="Arial" w:hAnsi="Arial" w:cs="Arial"/>
+                <w:sz w:val="20"/>
+                <w:szCs w:val="20"/>
+                <w:lang w:val="es-ES"/>
+              </w:rPr>
               <w:t>”</w:t>
             </w:r>
             <w:r>
@@ -1009,427 +1022,13 @@
                 <w:szCs w:val="20"/>
                 <w:lang w:val="es-ES"/>
               </w:rPr>
-              <w:t>, y si en este campo se escriben 60 caracteres</w:t>
-            </w:r>
-          </w:p>
-        </w:tc>
-        <w:tc>
-          <w:tcPr>
-            <w:tcW w:w="2403" w:type="dxa"/>
-          </w:tcPr>
-          <w:p>
-            <w:pPr>
-              <w:rPr>
-                <w:rFonts w:ascii="Arial" w:hAnsi="Arial" w:cs="Arial"/>
-                <w:sz w:val="20"/>
-                <w:szCs w:val="20"/>
-              </w:rPr>
-            </w:pPr>
-            <w:r>
-              <w:rPr>
-                <w:rFonts w:ascii="Arial" w:hAnsi="Arial" w:cs="Arial"/>
-                <w:sz w:val="20"/>
-                <w:szCs w:val="20"/>
-                <w:lang w:val="es-ES"/>
-              </w:rPr>
-              <w:t xml:space="preserve">El sistema sólo pondrá un máximo de 40 caracteres para el nombre completo </w:t>
-            </w:r>
-          </w:p>
-        </w:tc>
-      </w:tr>
-      <w:tr>
-        <w:tc>
-          <w:tcPr>
-            <w:tcW w:w="988" w:type="dxa"/>
-          </w:tcPr>
-          <w:p>
-            <w:pPr>
-              <w:pStyle w:val="Prrafodelista"/>
-              <w:numPr>
-                <w:ilvl w:val="0"/>
-                <w:numId w:val="1"/>
-              </w:numPr>
-              <w:rPr>
-                <w:rFonts w:ascii="Arial" w:hAnsi="Arial" w:cs="Arial"/>
-                <w:sz w:val="20"/>
-                <w:szCs w:val="20"/>
-              </w:rPr>
-            </w:pPr>
-          </w:p>
-        </w:tc>
-        <w:tc>
-          <w:tcPr>
-            <w:tcW w:w="2409" w:type="dxa"/>
-          </w:tcPr>
-          <w:p>
-            <w:pPr>
-              <w:rPr>
-                <w:rFonts w:ascii="Arial" w:hAnsi="Arial" w:cs="Arial"/>
-                <w:sz w:val="20"/>
-                <w:szCs w:val="20"/>
-              </w:rPr>
-            </w:pPr>
-            <w:r>
-              <w:rPr>
-                <w:rFonts w:ascii="Arial" w:hAnsi="Arial" w:cs="Arial"/>
-                <w:sz w:val="20"/>
-                <w:szCs w:val="20"/>
-              </w:rPr>
-              <w:t>E</w:t>
-            </w:r>
-            <w:r>
-              <w:rPr>
-                <w:rFonts w:ascii="Arial" w:hAnsi="Arial" w:cs="Arial"/>
-                <w:sz w:val="20"/>
-                <w:szCs w:val="20"/>
-              </w:rPr>
-              <w:t xml:space="preserve">l apartado de </w:t>
-            </w:r>
-            <w:r>
-              <w:rPr>
-                <w:rFonts w:ascii="Arial" w:hAnsi="Arial" w:cs="Arial"/>
-                <w:sz w:val="20"/>
-                <w:szCs w:val="20"/>
-              </w:rPr>
-              <w:t>acceso a Mis campañas</w:t>
-            </w:r>
-            <w:r>
-              <w:rPr>
-                <w:rFonts w:ascii="Arial" w:hAnsi="Arial" w:cs="Arial"/>
-                <w:sz w:val="20"/>
-                <w:szCs w:val="20"/>
-              </w:rPr>
-              <w:t xml:space="preserve"> en la interfaz</w:t>
-            </w:r>
-          </w:p>
-        </w:tc>
-        <w:tc>
-          <w:tcPr>
-            <w:tcW w:w="2694" w:type="dxa"/>
-          </w:tcPr>
-          <w:p>
-            <w:pPr>
-              <w:rPr>
-                <w:rFonts w:ascii="Arial" w:hAnsi="Arial" w:cs="Arial"/>
-                <w:sz w:val="20"/>
-                <w:szCs w:val="20"/>
-              </w:rPr>
-            </w:pPr>
-            <w:r>
-              <w:rPr>
-                <w:rFonts w:ascii="Arial" w:hAnsi="Arial" w:cs="Arial"/>
-                <w:sz w:val="20"/>
-                <w:szCs w:val="20"/>
-              </w:rPr>
-              <w:t>Al escribir una contraseña para el accseo</w:t>
-            </w:r>
-          </w:p>
-        </w:tc>
-        <w:tc>
-          <w:tcPr>
-            <w:tcW w:w="2403" w:type="dxa"/>
-          </w:tcPr>
-          <w:p>
-            <w:pPr>
-              <w:rPr>
-                <w:rFonts w:ascii="Arial" w:hAnsi="Arial" w:cs="Arial"/>
-                <w:sz w:val="20"/>
-                <w:szCs w:val="20"/>
-              </w:rPr>
-            </w:pPr>
-            <w:r>
-              <w:rPr>
-                <w:rFonts w:ascii="Arial" w:hAnsi="Arial" w:cs="Arial"/>
-                <w:sz w:val="20"/>
-                <w:szCs w:val="20"/>
-              </w:rPr>
-              <w:t>No se mostrará al escribirla, para mayor confidencialidad.</w:t>
-            </w:r>
-          </w:p>
-        </w:tc>
-      </w:tr>
-      <w:tr>
-        <w:tc>
-          <w:tcPr>
-            <w:tcW w:w="988" w:type="dxa"/>
-          </w:tcPr>
-          <w:p>
-            <w:pPr>
-              <w:pStyle w:val="Prrafodelista"/>
-              <w:numPr>
-                <w:ilvl w:val="0"/>
-                <w:numId w:val="1"/>
-              </w:numPr>
-              <w:rPr>
-                <w:rFonts w:ascii="Arial" w:hAnsi="Arial" w:cs="Arial"/>
-                <w:sz w:val="20"/>
-                <w:szCs w:val="20"/>
-              </w:rPr>
-            </w:pPr>
-          </w:p>
-        </w:tc>
-        <w:tc>
-          <w:tcPr>
-            <w:tcW w:w="2409" w:type="dxa"/>
-          </w:tcPr>
-          <w:p>
-            <w:pPr>
-              <w:rPr>
-                <w:rFonts w:ascii="Arial" w:hAnsi="Arial" w:cs="Arial"/>
-                <w:sz w:val="20"/>
-                <w:szCs w:val="20"/>
-              </w:rPr>
-            </w:pPr>
-            <w:r>
-              <w:rPr>
-                <w:rFonts w:ascii="Arial" w:hAnsi="Arial" w:cs="Arial"/>
-                <w:sz w:val="20"/>
-                <w:szCs w:val="20"/>
-              </w:rPr>
-              <w:t>E</w:t>
-            </w:r>
-            <w:r>
-              <w:rPr>
-                <w:rFonts w:ascii="Arial" w:hAnsi="Arial" w:cs="Arial"/>
-                <w:sz w:val="20"/>
-                <w:szCs w:val="20"/>
-              </w:rPr>
-              <w:t xml:space="preserve">l apartado de </w:t>
-            </w:r>
-            <w:r>
-              <w:rPr>
-                <w:rFonts w:ascii="Arial" w:hAnsi="Arial" w:cs="Arial"/>
-                <w:sz w:val="20"/>
-                <w:szCs w:val="20"/>
-              </w:rPr>
-              <w:t>acceso a Mis campañas</w:t>
-            </w:r>
-            <w:r>
-              <w:rPr>
-                <w:rFonts w:ascii="Arial" w:hAnsi="Arial" w:cs="Arial"/>
-                <w:sz w:val="20"/>
-                <w:szCs w:val="20"/>
-              </w:rPr>
-              <w:t xml:space="preserve"> en la interfaz</w:t>
-            </w:r>
-          </w:p>
-        </w:tc>
-        <w:tc>
-          <w:tcPr>
-            <w:tcW w:w="2694" w:type="dxa"/>
-          </w:tcPr>
-          <w:p>
-            <w:pPr>
-              <w:rPr>
-                <w:rFonts w:ascii="Arial" w:hAnsi="Arial" w:cs="Arial"/>
-                <w:sz w:val="20"/>
-                <w:szCs w:val="20"/>
-              </w:rPr>
-            </w:pPr>
-            <w:r>
-              <w:rPr>
-                <w:rFonts w:ascii="Arial" w:hAnsi="Arial" w:cs="Arial"/>
-                <w:sz w:val="20"/>
-                <w:szCs w:val="20"/>
-              </w:rPr>
-              <w:t>Al escribir una contraseña para el acceso</w:t>
-            </w:r>
-          </w:p>
-        </w:tc>
-        <w:tc>
-          <w:tcPr>
-            <w:tcW w:w="2403" w:type="dxa"/>
-          </w:tcPr>
-          <w:p>
-            <w:pPr>
-              <w:rPr>
-                <w:rFonts w:ascii="Arial" w:hAnsi="Arial" w:cs="Arial"/>
-                <w:sz w:val="20"/>
-                <w:szCs w:val="20"/>
-                <w:lang w:val="es-ES"/>
-              </w:rPr>
-            </w:pPr>
-            <w:r>
-              <w:rPr>
-                <w:rFonts w:ascii="Arial" w:hAnsi="Arial" w:cs="Arial"/>
-                <w:sz w:val="20"/>
-                <w:szCs w:val="20"/>
-              </w:rPr>
-              <w:t>Deberá poner la contraseña válida para acceder.</w:t>
-            </w:r>
-          </w:p>
-        </w:tc>
-      </w:tr>
-      <w:tr>
-        <w:tc>
-          <w:tcPr>
-            <w:tcW w:w="988" w:type="dxa"/>
-          </w:tcPr>
-          <w:p>
-            <w:pPr>
-              <w:pStyle w:val="Prrafodelista"/>
-              <w:numPr>
-                <w:ilvl w:val="0"/>
-                <w:numId w:val="1"/>
-              </w:numPr>
-              <w:rPr>
-                <w:rFonts w:ascii="Arial" w:hAnsi="Arial" w:cs="Arial"/>
-                <w:sz w:val="20"/>
-                <w:szCs w:val="20"/>
-              </w:rPr>
-            </w:pPr>
-          </w:p>
-        </w:tc>
-        <w:tc>
-          <w:tcPr>
-            <w:tcW w:w="2409" w:type="dxa"/>
-          </w:tcPr>
-          <w:p>
-            <w:pPr>
-              <w:rPr>
-                <w:rFonts w:ascii="Arial" w:hAnsi="Arial" w:cs="Arial"/>
-                <w:sz w:val="20"/>
-                <w:szCs w:val="20"/>
-              </w:rPr>
-            </w:pPr>
-            <w:r>
-              <w:rPr>
-                <w:rFonts w:ascii="Arial" w:hAnsi="Arial" w:cs="Arial"/>
-                <w:sz w:val="20"/>
-                <w:szCs w:val="20"/>
-              </w:rPr>
-              <w:t>E</w:t>
-            </w:r>
-            <w:r>
-              <w:rPr>
-                <w:rFonts w:ascii="Arial" w:hAnsi="Arial" w:cs="Arial"/>
-                <w:sz w:val="20"/>
-                <w:szCs w:val="20"/>
-              </w:rPr>
-              <w:t xml:space="preserve">l apartado de </w:t>
-            </w:r>
-            <w:r>
-              <w:rPr>
-                <w:rFonts w:ascii="Arial" w:hAnsi="Arial" w:cs="Arial"/>
-                <w:sz w:val="20"/>
-                <w:szCs w:val="20"/>
-              </w:rPr>
-              <w:t>acceso a Mis campañas</w:t>
-            </w:r>
-            <w:r>
-              <w:rPr>
-                <w:rFonts w:ascii="Arial" w:hAnsi="Arial" w:cs="Arial"/>
-                <w:sz w:val="20"/>
-                <w:szCs w:val="20"/>
-              </w:rPr>
-              <w:t xml:space="preserve"> en la interfaz</w:t>
-            </w:r>
-          </w:p>
-        </w:tc>
-        <w:tc>
-          <w:tcPr>
-            <w:tcW w:w="2694" w:type="dxa"/>
-          </w:tcPr>
-          <w:p>
-            <w:pPr>
-              <w:rPr>
-                <w:rFonts w:ascii="Arial" w:hAnsi="Arial" w:cs="Arial"/>
-                <w:sz w:val="20"/>
-                <w:szCs w:val="20"/>
-              </w:rPr>
-            </w:pPr>
-            <w:r>
-              <w:rPr>
-                <w:rFonts w:ascii="Arial" w:hAnsi="Arial" w:cs="Arial"/>
-                <w:sz w:val="20"/>
-                <w:szCs w:val="20"/>
-              </w:rPr>
-              <w:t>Al presionar el botón de acceder y entrar; en cada caso</w:t>
-            </w:r>
-          </w:p>
-        </w:tc>
-        <w:tc>
-          <w:tcPr>
-            <w:tcW w:w="2403" w:type="dxa"/>
-          </w:tcPr>
-          <w:p>
-            <w:pPr>
-              <w:rPr>
-                <w:rFonts w:ascii="Arial" w:hAnsi="Arial" w:cs="Arial"/>
-                <w:sz w:val="20"/>
-                <w:szCs w:val="20"/>
-                <w:lang w:val="es-ES"/>
-              </w:rPr>
-            </w:pPr>
-            <w:r>
-              <w:rPr>
-                <w:rFonts w:ascii="Arial" w:hAnsi="Arial" w:cs="Arial"/>
-                <w:sz w:val="20"/>
-                <w:szCs w:val="20"/>
-              </w:rPr>
-              <w:t xml:space="preserve">El sistema dará acceso y seguido un mensaje de </w:t>
-            </w:r>
-            <w:r>
-              <w:rPr>
-                <w:rFonts w:ascii="Arial" w:hAnsi="Arial" w:cs="Arial"/>
-                <w:sz w:val="20"/>
-                <w:szCs w:val="20"/>
-                <w:lang w:val="es-ES"/>
-              </w:rPr>
-              <w:t>“</w:t>
-            </w:r>
-            <w:r>
-              <w:rPr>
-                <w:rFonts w:ascii="Arial" w:hAnsi="Arial" w:cs="Arial"/>
-                <w:sz w:val="20"/>
-                <w:szCs w:val="20"/>
-              </w:rPr>
-              <w:t xml:space="preserve">’Exito al acceder o entrar”. Sino tiene éxito esta acción mostrará un mensje de </w:t>
-            </w:r>
-            <w:r>
-              <w:rPr>
-                <w:rFonts w:ascii="Arial" w:hAnsi="Arial" w:cs="Arial"/>
-                <w:sz w:val="20"/>
-                <w:szCs w:val="20"/>
-                <w:lang w:val="es-ES"/>
-              </w:rPr>
-              <w:t>“</w:t>
-            </w:r>
-            <w:r>
-              <w:rPr>
-                <w:rFonts w:ascii="Arial" w:hAnsi="Arial" w:cs="Arial"/>
-                <w:sz w:val="20"/>
-                <w:szCs w:val="20"/>
-                <w:lang w:val="es-ES"/>
-              </w:rPr>
-              <w:t>Error al acceder o entrar</w:t>
-            </w:r>
-            <w:r>
-              <w:rPr>
-                <w:rFonts w:ascii="Arial" w:hAnsi="Arial" w:cs="Arial"/>
-                <w:sz w:val="20"/>
-                <w:szCs w:val="20"/>
-                <w:lang w:val="es-ES"/>
-              </w:rPr>
-              <w:t>”</w:t>
-            </w:r>
-            <w:r>
-              <w:rPr>
-                <w:rFonts w:ascii="Arial" w:hAnsi="Arial" w:cs="Arial"/>
-                <w:sz w:val="20"/>
-                <w:szCs w:val="20"/>
-                <w:lang w:val="es-ES"/>
-              </w:rPr>
-              <w:t xml:space="preserve"> según corresponda</w:t>
+              <w:t xml:space="preserve"> </w:t>
             </w:r>
           </w:p>
         </w:tc>
       </w:tr>
     </w:tbl>
-    <w:p>
-      <w:bookmarkStart w:id="0" w:name="_GoBack"/>
-      <w:bookmarkEnd w:id="0"/>
-    </w:p>
+    <w:p/>
     <w:sectPr>
       <w:pgSz w:w="11906" w:h="16838"/>
       <w:pgMar w:top="1417" w:right="1701" w:bottom="1417" w:left="1701" w:header="708" w:footer="708" w:gutter="0"/>

</xml_diff>

<commit_message>
Historias de usuario OK
Por el momento estarán estas historias de usuario
</commit_message>
<xml_diff>
--- a/Historias de Usuarios/Acceder A mis Campañas.docx
+++ b/Historias de Usuarios/Acceder A mis Campañas.docx
@@ -9,8 +9,8 @@
         <w:tblLook w:val="04A0" w:firstRow="1" w:lastRow="0" w:firstColumn="1" w:lastColumn="0" w:noHBand="0" w:noVBand="1"/>
       </w:tblPr>
       <w:tblGrid>
-        <w:gridCol w:w="3964"/>
-        <w:gridCol w:w="4530"/>
+        <w:gridCol w:w="3823"/>
+        <w:gridCol w:w="4671"/>
       </w:tblGrid>
       <w:tr>
         <w:tc>
@@ -34,14 +34,697 @@
               </w:rPr>
               <w:t>Historia</w:t>
             </w:r>
+            <w:r>
+              <w:rPr>
+                <w:rFonts w:ascii="Arial" w:hAnsi="Arial" w:cs="Arial"/>
+                <w:b/>
+              </w:rPr>
+              <w:t xml:space="preserve"> de usuario</w:t>
+            </w:r>
+          </w:p>
+        </w:tc>
+      </w:tr>
+      <w:tr>
+        <w:tc>
+          <w:tcPr>
+            <w:tcW w:w="3823" w:type="dxa"/>
+          </w:tcPr>
+          <w:p>
+            <w:pPr>
+              <w:rPr>
+                <w:rFonts w:ascii="Arial" w:hAnsi="Arial" w:cs="Arial"/>
+                <w:b/>
+                <w:sz w:val="24"/>
+                <w:szCs w:val="24"/>
+              </w:rPr>
+            </w:pPr>
+            <w:r>
+              <w:rPr>
+                <w:rFonts w:ascii="Arial" w:hAnsi="Arial" w:cs="Arial"/>
+                <w:b/>
+                <w:sz w:val="24"/>
+                <w:szCs w:val="24"/>
+              </w:rPr>
+              <w:t>Número:</w:t>
+            </w:r>
+            <w:r>
+              <w:rPr>
+                <w:rFonts w:ascii="Arial" w:hAnsi="Arial" w:cs="Arial"/>
+                <w:b/>
+                <w:sz w:val="24"/>
+                <w:szCs w:val="24"/>
+              </w:rPr>
+              <w:t>2</w:t>
+            </w:r>
+          </w:p>
+        </w:tc>
+        <w:tc>
+          <w:tcPr>
+            <w:tcW w:w="4671" w:type="dxa"/>
+          </w:tcPr>
+          <w:p>
+            <w:pPr>
+              <w:rPr>
+                <w:rFonts w:ascii="Arial" w:hAnsi="Arial" w:cs="Arial"/>
+              </w:rPr>
+            </w:pPr>
+            <w:r>
+              <w:rPr>
+                <w:rFonts w:ascii="Arial" w:hAnsi="Arial" w:cs="Arial"/>
+                <w:b/>
+              </w:rPr>
+              <w:t>Nombre de HU:</w:t>
+            </w:r>
+            <w:r>
+              <w:rPr>
+                <w:rFonts w:ascii="Arial" w:hAnsi="Arial" w:cs="Arial"/>
+                <w:b/>
+              </w:rPr>
+              <w:t xml:space="preserve"> </w:t>
+            </w:r>
+            <w:r>
+              <w:rPr>
+                <w:rFonts w:ascii="Arial" w:hAnsi="Arial" w:cs="Arial"/>
+                <w:sz w:val="24"/>
+                <w:szCs w:val="24"/>
+              </w:rPr>
+              <w:t>Acceder a Mis Campañas</w:t>
+            </w:r>
+          </w:p>
+        </w:tc>
+      </w:tr>
+      <w:tr>
+        <w:tc>
+          <w:tcPr>
+            <w:tcW w:w="8494" w:type="dxa"/>
+            <w:gridSpan w:val="2"/>
+          </w:tcPr>
+          <w:p>
+            <w:pPr>
+              <w:rPr>
+                <w:rFonts w:ascii="Arial" w:hAnsi="Arial" w:cs="Arial"/>
+                <w:b/>
+                <w:sz w:val="24"/>
+                <w:szCs w:val="24"/>
+              </w:rPr>
+            </w:pPr>
+            <w:r>
+              <w:rPr>
+                <w:rFonts w:ascii="Arial" w:hAnsi="Arial" w:cs="Arial"/>
+                <w:b/>
+                <w:sz w:val="24"/>
+                <w:szCs w:val="24"/>
+              </w:rPr>
+              <w:t xml:space="preserve">Usuario: </w:t>
+            </w:r>
+            <w:r>
+              <w:rPr>
+                <w:rFonts w:ascii="Arial" w:hAnsi="Arial" w:cs="Arial"/>
+                <w:sz w:val="24"/>
+                <w:szCs w:val="24"/>
+              </w:rPr>
+              <w:t>Cualquier usuario</w:t>
+            </w:r>
+          </w:p>
+        </w:tc>
+      </w:tr>
+      <w:tr>
+        <w:tc>
+          <w:tcPr>
+            <w:tcW w:w="3823" w:type="dxa"/>
+          </w:tcPr>
+          <w:p>
+            <w:pPr>
+              <w:rPr>
+                <w:rFonts w:ascii="Arial" w:hAnsi="Arial" w:cs="Arial"/>
+                <w:b/>
+                <w:sz w:val="24"/>
+                <w:szCs w:val="24"/>
+              </w:rPr>
+            </w:pPr>
+            <w:r>
+              <w:rPr>
+                <w:rFonts w:ascii="Arial" w:hAnsi="Arial" w:cs="Arial"/>
+                <w:b/>
+                <w:sz w:val="24"/>
+                <w:szCs w:val="24"/>
+              </w:rPr>
+              <w:t xml:space="preserve">Prioridad en negocio: </w:t>
+            </w:r>
+            <w:r>
+              <w:rPr>
+                <w:rFonts w:ascii="Arial" w:hAnsi="Arial" w:cs="Arial"/>
+                <w:sz w:val="24"/>
+                <w:szCs w:val="24"/>
+              </w:rPr>
+              <w:t>Alta</w:t>
+            </w:r>
+          </w:p>
+        </w:tc>
+        <w:tc>
+          <w:tcPr>
+            <w:tcW w:w="4671" w:type="dxa"/>
+          </w:tcPr>
+          <w:p>
+            <w:pPr>
+              <w:rPr>
+                <w:rFonts w:ascii="Arial" w:hAnsi="Arial" w:cs="Arial"/>
+                <w:sz w:val="24"/>
+                <w:szCs w:val="24"/>
+              </w:rPr>
+            </w:pPr>
+            <w:r>
+              <w:rPr>
+                <w:rFonts w:ascii="Arial" w:hAnsi="Arial" w:cs="Arial"/>
+                <w:b/>
+                <w:sz w:val="24"/>
+                <w:szCs w:val="24"/>
+              </w:rPr>
+              <w:t xml:space="preserve">Riesgo de desarrollo: </w:t>
+            </w:r>
+            <w:r>
+              <w:rPr>
+                <w:rFonts w:ascii="Arial" w:hAnsi="Arial" w:cs="Arial"/>
+                <w:sz w:val="24"/>
+                <w:szCs w:val="24"/>
+              </w:rPr>
+              <w:t>Alta</w:t>
+            </w:r>
+          </w:p>
+        </w:tc>
+      </w:tr>
+      <w:tr>
+        <w:tc>
+          <w:tcPr>
+            <w:tcW w:w="8494" w:type="dxa"/>
+            <w:gridSpan w:val="2"/>
+          </w:tcPr>
+          <w:p>
+            <w:pPr>
+              <w:spacing w:line="276" w:lineRule="auto"/>
+              <w:jc w:val="both"/>
+              <w:rPr>
+                <w:rFonts w:ascii="Arial" w:hAnsi="Arial" w:cs="Arial"/>
+                <w:bCs/>
+                <w:sz w:val="24"/>
+                <w:szCs w:val="24"/>
+              </w:rPr>
+            </w:pPr>
+            <w:r>
+              <w:rPr>
+                <w:rFonts w:ascii="Arial" w:hAnsi="Arial" w:cs="Arial"/>
+                <w:b/>
+                <w:bCs/>
+                <w:sz w:val="24"/>
+                <w:szCs w:val="24"/>
+              </w:rPr>
+              <w:t xml:space="preserve">Descripción: </w:t>
+            </w:r>
+            <w:r>
+              <w:rPr>
+                <w:rFonts w:ascii="Arial" w:hAnsi="Arial" w:cs="Arial"/>
+                <w:bCs/>
+                <w:sz w:val="24"/>
+                <w:szCs w:val="24"/>
+              </w:rPr>
+              <w:t>En este apartado se le muestra una lista de las campañas activas</w:t>
+            </w:r>
+            <w:r>
+              <w:rPr>
+                <w:rFonts w:ascii="Arial" w:hAnsi="Arial" w:cs="Arial"/>
+                <w:bCs/>
+                <w:sz w:val="24"/>
+                <w:szCs w:val="24"/>
+              </w:rPr>
+              <w:t xml:space="preserve"> al usuario,</w:t>
+            </w:r>
+            <w:r>
+              <w:rPr>
+                <w:rFonts w:ascii="Arial" w:hAnsi="Arial" w:cs="Arial"/>
+                <w:bCs/>
+                <w:sz w:val="24"/>
+                <w:szCs w:val="24"/>
+              </w:rPr>
+              <w:t xml:space="preserve"> </w:t>
+            </w:r>
+            <w:r>
+              <w:rPr>
+                <w:rFonts w:ascii="Arial" w:hAnsi="Arial" w:cs="Arial"/>
+                <w:bCs/>
+                <w:sz w:val="24"/>
+                <w:szCs w:val="24"/>
+              </w:rPr>
+              <w:t xml:space="preserve">sólo </w:t>
+            </w:r>
+            <w:r>
+              <w:rPr>
+                <w:rFonts w:ascii="Arial" w:hAnsi="Arial" w:cs="Arial"/>
+                <w:bCs/>
+                <w:sz w:val="24"/>
+                <w:szCs w:val="24"/>
+              </w:rPr>
+              <w:t xml:space="preserve">a las </w:t>
+            </w:r>
+            <w:r>
+              <w:rPr>
+                <w:rFonts w:ascii="Arial" w:hAnsi="Arial" w:cs="Arial"/>
+                <w:bCs/>
+                <w:sz w:val="24"/>
+                <w:szCs w:val="24"/>
+              </w:rPr>
+              <w:t xml:space="preserve">que </w:t>
+            </w:r>
+            <w:r>
+              <w:rPr>
+                <w:rFonts w:ascii="Arial" w:hAnsi="Arial" w:cs="Arial"/>
+                <w:bCs/>
+                <w:sz w:val="24"/>
+                <w:szCs w:val="24"/>
+              </w:rPr>
+              <w:t>puede acceder.</w:t>
+            </w:r>
+            <w:r>
+              <w:rPr>
+                <w:rFonts w:ascii="Arial" w:hAnsi="Arial" w:cs="Arial"/>
+                <w:bCs/>
+                <w:sz w:val="24"/>
+                <w:szCs w:val="24"/>
+              </w:rPr>
+              <w:t xml:space="preserve"> </w:t>
+            </w:r>
+          </w:p>
+          <w:p>
+            <w:pPr>
+              <w:spacing w:line="276" w:lineRule="auto"/>
+              <w:jc w:val="both"/>
+              <w:rPr>
+                <w:rFonts w:ascii="Arial" w:hAnsi="Arial" w:cs="Arial"/>
+                <w:b/>
+                <w:bCs/>
+                <w:sz w:val="24"/>
+                <w:szCs w:val="24"/>
+              </w:rPr>
+            </w:pPr>
+            <w:r>
+              <w:rPr>
+                <w:rFonts w:ascii="Arial" w:hAnsi="Arial" w:cs="Arial"/>
+                <w:b/>
+                <w:bCs/>
+                <w:sz w:val="24"/>
+                <w:szCs w:val="24"/>
+              </w:rPr>
+              <w:t>Nota: El administrador tendrá acceso a todas las campañas</w:t>
+            </w:r>
+            <w:r>
+              <w:rPr>
+                <w:rFonts w:ascii="Arial" w:hAnsi="Arial" w:cs="Arial"/>
+                <w:b/>
+                <w:bCs/>
+                <w:sz w:val="24"/>
+                <w:szCs w:val="24"/>
+              </w:rPr>
+              <w:t>.</w:t>
+            </w:r>
+          </w:p>
+          <w:p>
+            <w:pPr>
+              <w:spacing w:line="276" w:lineRule="auto"/>
+              <w:jc w:val="both"/>
+              <w:rPr>
+                <w:rFonts w:ascii="Arial" w:hAnsi="Arial" w:cs="Arial"/>
+                <w:bCs/>
+                <w:sz w:val="24"/>
+                <w:szCs w:val="24"/>
+              </w:rPr>
+            </w:pPr>
+          </w:p>
+          <w:p>
+            <w:pPr>
+              <w:spacing w:line="276" w:lineRule="auto"/>
+              <w:jc w:val="both"/>
+              <w:rPr>
+                <w:rFonts w:ascii="Arial" w:hAnsi="Arial" w:cs="Arial"/>
+                <w:bCs/>
+                <w:sz w:val="24"/>
+                <w:szCs w:val="24"/>
+              </w:rPr>
+            </w:pPr>
+            <w:r>
+              <w:rPr>
+                <w:rFonts w:ascii="Arial" w:hAnsi="Arial" w:cs="Arial"/>
+                <w:bCs/>
+                <w:sz w:val="24"/>
+                <w:szCs w:val="24"/>
+              </w:rPr>
+              <w:t xml:space="preserve">Paso </w:t>
+            </w:r>
+            <w:r>
+              <w:rPr>
+                <w:rFonts w:ascii="Arial" w:hAnsi="Arial" w:cs="Arial"/>
+                <w:bCs/>
+                <w:sz w:val="24"/>
+                <w:szCs w:val="24"/>
+              </w:rPr>
+              <w:t>1</w:t>
+            </w:r>
+            <w:r>
+              <w:rPr>
+                <w:rFonts w:ascii="Arial" w:hAnsi="Arial" w:cs="Arial"/>
+                <w:bCs/>
+                <w:sz w:val="24"/>
+                <w:szCs w:val="24"/>
+              </w:rPr>
+              <w:t xml:space="preserve">: Una vez </w:t>
+            </w:r>
+            <w:r>
+              <w:rPr>
+                <w:rFonts w:ascii="Arial" w:hAnsi="Arial" w:cs="Arial"/>
+                <w:bCs/>
+                <w:sz w:val="24"/>
+                <w:szCs w:val="24"/>
+              </w:rPr>
+              <w:t>en</w:t>
+            </w:r>
+            <w:r>
+              <w:rPr>
+                <w:rFonts w:ascii="Arial" w:hAnsi="Arial" w:cs="Arial"/>
+                <w:bCs/>
+                <w:sz w:val="24"/>
+                <w:szCs w:val="24"/>
+              </w:rPr>
+              <w:t xml:space="preserve"> “Mis Campañas”</w:t>
+            </w:r>
+            <w:r>
+              <w:rPr>
+                <w:rFonts w:ascii="Arial" w:hAnsi="Arial" w:cs="Arial"/>
+                <w:bCs/>
+                <w:sz w:val="24"/>
+                <w:szCs w:val="24"/>
+              </w:rPr>
+              <w:t xml:space="preserve"> podrá seleccionar la campaña </w:t>
+            </w:r>
+            <w:r>
+              <w:rPr>
+                <w:rFonts w:ascii="Arial" w:hAnsi="Arial" w:cs="Arial"/>
+                <w:bCs/>
+                <w:sz w:val="24"/>
+                <w:szCs w:val="24"/>
+              </w:rPr>
+              <w:t>a</w:t>
+            </w:r>
+            <w:r>
+              <w:rPr>
+                <w:rFonts w:ascii="Arial" w:hAnsi="Arial" w:cs="Arial"/>
+                <w:bCs/>
+                <w:sz w:val="24"/>
+                <w:szCs w:val="24"/>
+              </w:rPr>
+              <w:t xml:space="preserve"> las que tiene acceso</w:t>
+            </w:r>
+            <w:r>
+              <w:rPr>
+                <w:rFonts w:ascii="Arial" w:hAnsi="Arial" w:cs="Arial"/>
+                <w:bCs/>
+                <w:sz w:val="24"/>
+                <w:szCs w:val="24"/>
+              </w:rPr>
+              <w:t>, y</w:t>
+            </w:r>
+            <w:r>
+              <w:rPr>
+                <w:rFonts w:ascii="Arial" w:hAnsi="Arial" w:cs="Arial"/>
+                <w:bCs/>
+                <w:sz w:val="24"/>
+                <w:szCs w:val="24"/>
+              </w:rPr>
+              <w:t xml:space="preserve"> una vez seleccionada </w:t>
+            </w:r>
+            <w:r>
+              <w:rPr>
+                <w:rFonts w:ascii="Arial" w:hAnsi="Arial" w:cs="Arial"/>
+                <w:bCs/>
+                <w:sz w:val="24"/>
+                <w:szCs w:val="24"/>
+                <w:lang w:val="es-ES"/>
+              </w:rPr>
+              <w:t>en un panel lateral una breve información de la campaña</w:t>
+            </w:r>
+            <w:r>
+              <w:rPr>
+                <w:rFonts w:ascii="Arial" w:hAnsi="Arial" w:cs="Arial"/>
+                <w:bCs/>
+                <w:sz w:val="24"/>
+                <w:szCs w:val="24"/>
+                <w:lang w:val="es-ES"/>
+              </w:rPr>
+              <w:t xml:space="preserve"> (Nombre, fecha, descripción breve,etc.)</w:t>
+            </w:r>
+            <w:r>
+              <w:rPr>
+                <w:rFonts w:ascii="Arial" w:hAnsi="Arial" w:cs="Arial"/>
+                <w:bCs/>
+                <w:sz w:val="24"/>
+                <w:szCs w:val="24"/>
+              </w:rPr>
+              <w:t>.</w:t>
+            </w:r>
+          </w:p>
+          <w:p>
+            <w:pPr>
+              <w:spacing w:line="276" w:lineRule="auto"/>
+              <w:jc w:val="both"/>
+              <w:rPr>
+                <w:rFonts w:ascii="Arial" w:hAnsi="Arial" w:cs="Arial"/>
+                <w:bCs/>
+                <w:sz w:val="24"/>
+                <w:szCs w:val="24"/>
+              </w:rPr>
+            </w:pPr>
+            <w:r>
+              <w:rPr>
+                <w:rFonts w:ascii="Arial" w:hAnsi="Arial" w:cs="Arial"/>
+                <w:bCs/>
+                <w:sz w:val="24"/>
+                <w:szCs w:val="24"/>
+              </w:rPr>
+              <w:t xml:space="preserve">Paso 2: Al hacer click en </w:t>
+            </w:r>
+            <w:r>
+              <w:rPr>
+                <w:rFonts w:ascii="Arial" w:hAnsi="Arial" w:cs="Arial"/>
+                <w:bCs/>
+                <w:sz w:val="24"/>
+                <w:szCs w:val="24"/>
+                <w:lang w:val="es-ES"/>
+              </w:rPr>
+              <w:t>“</w:t>
+            </w:r>
+            <w:r>
+              <w:rPr>
+                <w:rFonts w:ascii="Arial" w:hAnsi="Arial" w:cs="Arial"/>
+                <w:bCs/>
+                <w:sz w:val="24"/>
+                <w:szCs w:val="24"/>
+              </w:rPr>
+              <w:t>Iniciar</w:t>
+            </w:r>
+            <w:r>
+              <w:rPr>
+                <w:rFonts w:ascii="Arial" w:hAnsi="Arial" w:cs="Arial"/>
+                <w:bCs/>
+                <w:sz w:val="24"/>
+                <w:szCs w:val="24"/>
+              </w:rPr>
+              <w:t>”</w:t>
+            </w:r>
+            <w:r>
+              <w:rPr>
+                <w:rFonts w:ascii="Arial" w:hAnsi="Arial" w:cs="Arial"/>
+                <w:bCs/>
+                <w:sz w:val="24"/>
+                <w:szCs w:val="24"/>
+              </w:rPr>
+              <w:t xml:space="preserve"> </w:t>
+            </w:r>
+            <w:r>
+              <w:rPr>
+                <w:rFonts w:ascii="Arial" w:hAnsi="Arial" w:cs="Arial"/>
+                <w:bCs/>
+                <w:sz w:val="24"/>
+                <w:szCs w:val="24"/>
+              </w:rPr>
+              <w:t>en</w:t>
+            </w:r>
+            <w:r>
+              <w:rPr>
+                <w:rFonts w:ascii="Arial" w:hAnsi="Arial" w:cs="Arial"/>
+                <w:bCs/>
+                <w:sz w:val="24"/>
+                <w:szCs w:val="24"/>
+              </w:rPr>
+              <w:t xml:space="preserve"> la campaña que corresponda</w:t>
+            </w:r>
+            <w:r>
+              <w:rPr>
+                <w:rFonts w:ascii="Arial" w:hAnsi="Arial" w:cs="Arial"/>
+                <w:bCs/>
+                <w:sz w:val="24"/>
+                <w:szCs w:val="24"/>
+              </w:rPr>
+              <w:t>, pod</w:t>
+            </w:r>
             <w:bookmarkStart w:id="0" w:name="_GoBack"/>
             <w:bookmarkEnd w:id="0"/>
             <w:r>
               <w:rPr>
                 <w:rFonts w:ascii="Arial" w:hAnsi="Arial" w:cs="Arial"/>
-                <w:b/>
-              </w:rPr>
-              <w:t xml:space="preserve"> de usuario</w:t>
+                <w:bCs/>
+                <w:sz w:val="24"/>
+                <w:szCs w:val="24"/>
+              </w:rPr>
+              <w:t>rá entrar</w:t>
+            </w:r>
+            <w:r>
+              <w:rPr>
+                <w:rFonts w:ascii="Arial" w:hAnsi="Arial" w:cs="Arial"/>
+                <w:bCs/>
+                <w:sz w:val="24"/>
+                <w:szCs w:val="24"/>
+              </w:rPr>
+              <w:t xml:space="preserve"> </w:t>
+            </w:r>
+            <w:r>
+              <w:rPr>
+                <w:rFonts w:ascii="Arial" w:hAnsi="Arial" w:cs="Arial"/>
+                <w:bCs/>
+                <w:sz w:val="24"/>
+                <w:szCs w:val="24"/>
+              </w:rPr>
+              <w:t>y administrarla ( ver opiniones, estadísticas,</w:t>
+            </w:r>
+            <w:r>
+              <w:rPr>
+                <w:rFonts w:ascii="Arial" w:hAnsi="Arial" w:cs="Arial"/>
+                <w:bCs/>
+                <w:sz w:val="24"/>
+                <w:szCs w:val="24"/>
+              </w:rPr>
+              <w:t xml:space="preserve"> </w:t>
+            </w:r>
+            <w:r>
+              <w:rPr>
+                <w:rFonts w:ascii="Arial" w:hAnsi="Arial" w:cs="Arial"/>
+                <w:bCs/>
+                <w:sz w:val="24"/>
+                <w:szCs w:val="24"/>
+              </w:rPr>
+              <w:t>etc.)</w:t>
+            </w:r>
+          </w:p>
+          <w:p>
+            <w:pPr>
+              <w:spacing w:line="276" w:lineRule="auto"/>
+              <w:jc w:val="both"/>
+              <w:rPr>
+                <w:rFonts w:ascii="Arial" w:hAnsi="Arial" w:cs="Arial"/>
+                <w:bCs/>
+                <w:sz w:val="24"/>
+                <w:szCs w:val="24"/>
+              </w:rPr>
+            </w:pPr>
+          </w:p>
+          <w:p>
+            <w:pPr>
+              <w:spacing w:line="276" w:lineRule="auto"/>
+              <w:jc w:val="both"/>
+              <w:rPr>
+                <w:rFonts w:ascii="Arial" w:hAnsi="Arial" w:cs="Arial"/>
+                <w:bCs/>
+                <w:sz w:val="24"/>
+                <w:szCs w:val="24"/>
+              </w:rPr>
+            </w:pPr>
+            <w:r>
+              <w:rPr>
+                <w:rFonts w:ascii="Arial" w:hAnsi="Arial" w:cs="Arial"/>
+                <w:b/>
+                <w:bCs/>
+                <w:sz w:val="24"/>
+                <w:szCs w:val="24"/>
+              </w:rPr>
+              <w:t xml:space="preserve">Nota: </w:t>
+            </w:r>
+            <w:r>
+              <w:rPr>
+                <w:rFonts w:ascii="Arial" w:hAnsi="Arial" w:cs="Arial"/>
+                <w:bCs/>
+                <w:sz w:val="24"/>
+                <w:szCs w:val="24"/>
+              </w:rPr>
+              <w:t>Aparecerá</w:t>
+            </w:r>
+            <w:r>
+              <w:rPr>
+                <w:rFonts w:ascii="Arial" w:hAnsi="Arial" w:cs="Arial"/>
+                <w:bCs/>
+                <w:sz w:val="24"/>
+                <w:szCs w:val="24"/>
+              </w:rPr>
+              <w:t xml:space="preserve"> en la parte superior un filtro para</w:t>
+            </w:r>
+            <w:r>
+              <w:rPr>
+                <w:rFonts w:ascii="Arial" w:hAnsi="Arial" w:cs="Arial"/>
+                <w:bCs/>
+                <w:sz w:val="24"/>
+                <w:szCs w:val="24"/>
+              </w:rPr>
+              <w:t xml:space="preserve"> buscar por palabras y una opció</w:t>
+            </w:r>
+            <w:r>
+              <w:rPr>
+                <w:rFonts w:ascii="Arial" w:hAnsi="Arial" w:cs="Arial"/>
+                <w:bCs/>
+                <w:sz w:val="24"/>
+                <w:szCs w:val="24"/>
+              </w:rPr>
+              <w:t xml:space="preserve">n para buscar por fechas. </w:t>
+            </w:r>
+          </w:p>
+          <w:p>
+            <w:pPr>
+              <w:spacing w:line="276" w:lineRule="auto"/>
+              <w:jc w:val="both"/>
+              <w:rPr>
+                <w:rFonts w:ascii="Arial" w:hAnsi="Arial" w:cs="Arial"/>
+                <w:bCs/>
+              </w:rPr>
+            </w:pPr>
+            <w:r>
+              <w:rPr>
+                <w:rFonts w:ascii="Arial" w:hAnsi="Arial" w:cs="Arial"/>
+                <w:b/>
+                <w:bCs/>
+                <w:sz w:val="24"/>
+                <w:szCs w:val="24"/>
+              </w:rPr>
+              <w:t xml:space="preserve">Nota: </w:t>
+            </w:r>
+            <w:r>
+              <w:rPr>
+                <w:rFonts w:ascii="Arial" w:hAnsi="Arial" w:cs="Arial"/>
+                <w:bCs/>
+                <w:sz w:val="24"/>
+                <w:szCs w:val="24"/>
+              </w:rPr>
+              <w:t>Si hay más de 5 campañas el usuario podrá paginar por ellas.</w:t>
+            </w:r>
+            <w:r>
+              <w:rPr>
+                <w:rFonts w:ascii="Arial" w:hAnsi="Arial" w:cs="Arial"/>
+                <w:bCs/>
+              </w:rPr>
+              <w:t xml:space="preserve"> </w:t>
             </w:r>
           </w:p>
         </w:tc>
@@ -49,60 +732,99 @@
       <w:tr>
         <w:tc>
           <w:tcPr>
-            <w:tcW w:w="3964" w:type="dxa"/>
-          </w:tcPr>
-          <w:p>
-            <w:pPr>
-              <w:rPr>
-                <w:rFonts w:ascii="Arial" w:hAnsi="Arial" w:cs="Arial"/>
-                <w:b/>
-              </w:rPr>
-            </w:pPr>
-            <w:r>
-              <w:rPr>
-                <w:rFonts w:ascii="Arial" w:hAnsi="Arial" w:cs="Arial"/>
-                <w:b/>
-              </w:rPr>
-              <w:t>Número:</w:t>
-            </w:r>
-            <w:r>
-              <w:rPr>
-                <w:rFonts w:ascii="Arial" w:hAnsi="Arial" w:cs="Arial"/>
-                <w:b/>
-              </w:rPr>
-              <w:t>4</w:t>
-            </w:r>
-          </w:p>
-        </w:tc>
-        <w:tc>
-          <w:tcPr>
-            <w:tcW w:w="4530" w:type="dxa"/>
-          </w:tcPr>
-          <w:p>
-            <w:pPr>
-              <w:rPr>
-                <w:rFonts w:ascii="Arial" w:hAnsi="Arial" w:cs="Arial"/>
-              </w:rPr>
-            </w:pPr>
-            <w:r>
-              <w:rPr>
-                <w:rFonts w:ascii="Arial" w:hAnsi="Arial" w:cs="Arial"/>
-                <w:b/>
-              </w:rPr>
-              <w:t>Nombre de HU:</w:t>
-            </w:r>
-            <w:r>
-              <w:rPr>
-                <w:rFonts w:ascii="Arial" w:hAnsi="Arial" w:cs="Arial"/>
-                <w:b/>
+            <w:tcW w:w="8494" w:type="dxa"/>
+            <w:gridSpan w:val="2"/>
+          </w:tcPr>
+          <w:p>
+            <w:pPr>
+              <w:rPr>
+                <w:rFonts w:ascii="Arial" w:hAnsi="Arial" w:cs="Arial"/>
+                <w:u w:val="single"/>
+                <w:lang w:val="es-MX"/>
+              </w:rPr>
+            </w:pPr>
+            <w:r>
+              <w:rPr>
+                <w:rFonts w:ascii="Arial" w:hAnsi="Arial" w:cs="Arial"/>
+                <w:b/>
+                <w:bCs/>
+              </w:rPr>
+              <w:t>Observaciones:</w:t>
+            </w:r>
+            <w:r>
+              <w:rPr>
+                <w:rFonts w:ascii="Arial" w:hAnsi="Arial" w:cs="Arial"/>
+                <w:b/>
+                <w:bCs/>
               </w:rPr>
               <w:t xml:space="preserve"> </w:t>
             </w:r>
             <w:r>
               <w:rPr>
                 <w:rFonts w:ascii="Arial" w:hAnsi="Arial" w:cs="Arial"/>
-              </w:rPr>
-              <w:t>Acceder a Mis Campañas</w:t>
+                <w:bCs/>
+                <w:sz w:val="24"/>
+                <w:szCs w:val="24"/>
+              </w:rPr>
+              <w:t>Mostrar un mensaje si hubo algún error al intentar iniciar</w:t>
+            </w:r>
+            <w:r>
+              <w:rPr>
+                <w:rFonts w:ascii="Arial" w:hAnsi="Arial" w:cs="Arial"/>
+                <w:bCs/>
+                <w:sz w:val="24"/>
+                <w:szCs w:val="24"/>
+              </w:rPr>
+              <w:t xml:space="preserve"> o acceder a la campaña seleccionada</w:t>
+            </w:r>
+            <w:r>
+              <w:rPr>
+                <w:rFonts w:ascii="Arial" w:hAnsi="Arial" w:cs="Arial"/>
+                <w:bCs/>
+                <w:sz w:val="24"/>
+                <w:szCs w:val="24"/>
+              </w:rPr>
+              <w:t xml:space="preserve">. Por ejemplo </w:t>
+            </w:r>
+            <w:r>
+              <w:rPr>
+                <w:rFonts w:ascii="Arial" w:hAnsi="Arial" w:cs="Arial"/>
+                <w:bCs/>
+                <w:sz w:val="24"/>
+                <w:szCs w:val="24"/>
+                <w:lang w:val="es-ES"/>
+              </w:rPr>
+              <w:t>“Error al acceder a</w:t>
+            </w:r>
+            <w:r>
+              <w:rPr>
+                <w:rFonts w:ascii="Arial" w:hAnsi="Arial" w:cs="Arial"/>
+                <w:bCs/>
+                <w:sz w:val="24"/>
+                <w:szCs w:val="24"/>
+                <w:lang w:val="es-ES"/>
+              </w:rPr>
+              <w:t xml:space="preserve"> Campaña 1</w:t>
+            </w:r>
+            <w:r>
+              <w:rPr>
+                <w:rFonts w:ascii="Arial" w:hAnsi="Arial" w:cs="Arial"/>
+                <w:bCs/>
+                <w:sz w:val="24"/>
+                <w:szCs w:val="24"/>
+                <w:lang w:val="es-MX"/>
+              </w:rPr>
+              <w:t>”.</w:t>
+            </w:r>
+            <w:r>
+              <w:rPr>
+                <w:rFonts w:ascii="Arial" w:hAnsi="Arial" w:cs="Arial"/>
+                <w:bCs/>
+                <w:sz w:val="24"/>
+                <w:szCs w:val="24"/>
+                <w:lang w:val="es-MX"/>
+              </w:rPr>
+              <w:t xml:space="preserve"> </w:t>
             </w:r>
           </w:p>
         </w:tc>
@@ -118,378 +840,6 @@
               <w:rPr>
                 <w:rFonts w:ascii="Arial" w:hAnsi="Arial" w:cs="Arial"/>
                 <w:b/>
-              </w:rPr>
-            </w:pPr>
-            <w:r>
-              <w:rPr>
-                <w:rFonts w:ascii="Arial" w:hAnsi="Arial" w:cs="Arial"/>
-                <w:b/>
-              </w:rPr>
-              <w:t>Usuario:</w:t>
-            </w:r>
-            <w:r>
-              <w:rPr>
-                <w:rFonts w:ascii="Arial" w:hAnsi="Arial" w:cs="Arial"/>
-                <w:b/>
-              </w:rPr>
-              <w:t xml:space="preserve"> </w:t>
-            </w:r>
-            <w:r>
-              <w:rPr>
-                <w:rFonts w:ascii="Arial" w:hAnsi="Arial" w:cs="Arial"/>
-              </w:rPr>
-              <w:t>Cualquier usuario</w:t>
-            </w:r>
-          </w:p>
-        </w:tc>
-      </w:tr>
-      <w:tr>
-        <w:tc>
-          <w:tcPr>
-            <w:tcW w:w="3964" w:type="dxa"/>
-          </w:tcPr>
-          <w:p>
-            <w:pPr>
-              <w:rPr>
-                <w:rFonts w:ascii="Arial" w:hAnsi="Arial" w:cs="Arial"/>
-                <w:b/>
-              </w:rPr>
-            </w:pPr>
-            <w:r>
-              <w:rPr>
-                <w:rFonts w:ascii="Arial" w:hAnsi="Arial" w:cs="Arial"/>
-                <w:b/>
-              </w:rPr>
-              <w:t>Prioridad en negocio:</w:t>
-            </w:r>
-            <w:r>
-              <w:rPr>
-                <w:rFonts w:ascii="Arial" w:hAnsi="Arial" w:cs="Arial"/>
-                <w:b/>
-              </w:rPr>
-              <w:t xml:space="preserve"> </w:t>
-            </w:r>
-            <w:r>
-              <w:rPr>
-                <w:rFonts w:ascii="Arial" w:hAnsi="Arial" w:cs="Arial"/>
-              </w:rPr>
-              <w:t>Alta</w:t>
-            </w:r>
-          </w:p>
-        </w:tc>
-        <w:tc>
-          <w:tcPr>
-            <w:tcW w:w="4530" w:type="dxa"/>
-          </w:tcPr>
-          <w:p>
-            <w:pPr>
-              <w:rPr>
-                <w:rFonts w:ascii="Arial" w:hAnsi="Arial" w:cs="Arial"/>
-              </w:rPr>
-            </w:pPr>
-            <w:r>
-              <w:rPr>
-                <w:rFonts w:ascii="Arial" w:hAnsi="Arial" w:cs="Arial"/>
-                <w:b/>
-              </w:rPr>
-              <w:t>Riesgo de desarrollo:</w:t>
-            </w:r>
-            <w:r>
-              <w:rPr>
-                <w:rFonts w:ascii="Arial" w:hAnsi="Arial" w:cs="Arial"/>
-                <w:b/>
-              </w:rPr>
-              <w:t xml:space="preserve"> </w:t>
-            </w:r>
-            <w:r>
-              <w:rPr>
-                <w:rFonts w:ascii="Arial" w:hAnsi="Arial" w:cs="Arial"/>
-              </w:rPr>
-              <w:t>Alta</w:t>
-            </w:r>
-          </w:p>
-        </w:tc>
-      </w:tr>
-      <w:tr>
-        <w:tc>
-          <w:tcPr>
-            <w:tcW w:w="8494" w:type="dxa"/>
-            <w:gridSpan w:val="2"/>
-          </w:tcPr>
-          <w:p>
-            <w:pPr>
-              <w:jc w:val="both"/>
-              <w:rPr>
-                <w:rFonts w:ascii="Arial" w:hAnsi="Arial" w:cs="Arial"/>
-                <w:bCs/>
-              </w:rPr>
-            </w:pPr>
-            <w:r>
-              <w:rPr>
-                <w:rFonts w:ascii="Arial" w:hAnsi="Arial" w:cs="Arial"/>
-                <w:b/>
-                <w:bCs/>
-              </w:rPr>
-              <w:t>Descripción:</w:t>
-            </w:r>
-            <w:r>
-              <w:rPr>
-                <w:rFonts w:ascii="Arial" w:hAnsi="Arial" w:cs="Arial"/>
-                <w:b/>
-                <w:bCs/>
-              </w:rPr>
-              <w:t xml:space="preserve"> </w:t>
-            </w:r>
-            <w:r>
-              <w:rPr>
-                <w:rFonts w:ascii="Arial" w:hAnsi="Arial" w:cs="Arial"/>
-                <w:bCs/>
-              </w:rPr>
-              <w:t>En este apartado se le muestra una lista de las campañas activas a las que puede acceder.</w:t>
-            </w:r>
-            <w:r>
-              <w:rPr>
-                <w:rFonts w:ascii="Arial" w:hAnsi="Arial" w:cs="Arial"/>
-                <w:bCs/>
-              </w:rPr>
-              <w:t xml:space="preserve"> </w:t>
-            </w:r>
-          </w:p>
-          <w:p>
-            <w:pPr>
-              <w:jc w:val="both"/>
-              <w:rPr>
-                <w:rFonts w:ascii="Arial" w:hAnsi="Arial" w:cs="Arial"/>
-                <w:bCs/>
-              </w:rPr>
-            </w:pPr>
-            <w:r>
-              <w:rPr>
-                <w:rFonts w:ascii="Arial" w:hAnsi="Arial" w:cs="Arial"/>
-                <w:bCs/>
-              </w:rPr>
-              <w:t xml:space="preserve">Paso </w:t>
-            </w:r>
-            <w:r>
-              <w:rPr>
-                <w:rFonts w:ascii="Arial" w:hAnsi="Arial" w:cs="Arial"/>
-                <w:bCs/>
-              </w:rPr>
-              <w:t>1</w:t>
-            </w:r>
-            <w:r>
-              <w:rPr>
-                <w:rFonts w:ascii="Arial" w:hAnsi="Arial" w:cs="Arial"/>
-                <w:bCs/>
-              </w:rPr>
-              <w:t xml:space="preserve">: Una vez </w:t>
-            </w:r>
-            <w:r>
-              <w:rPr>
-                <w:rFonts w:ascii="Arial" w:hAnsi="Arial" w:cs="Arial"/>
-                <w:bCs/>
-              </w:rPr>
-              <w:t>en</w:t>
-            </w:r>
-            <w:r>
-              <w:rPr>
-                <w:rFonts w:ascii="Arial" w:hAnsi="Arial" w:cs="Arial"/>
-                <w:bCs/>
-              </w:rPr>
-              <w:t xml:space="preserve"> “Mis Campañas”</w:t>
-            </w:r>
-            <w:r>
-              <w:rPr>
-                <w:rFonts w:ascii="Arial" w:hAnsi="Arial" w:cs="Arial"/>
-                <w:bCs/>
-              </w:rPr>
-              <w:t xml:space="preserve"> podrá seleccionar la campaña que desee</w:t>
-            </w:r>
-            <w:r>
-              <w:rPr>
-                <w:rFonts w:ascii="Arial" w:hAnsi="Arial" w:cs="Arial"/>
-                <w:bCs/>
-              </w:rPr>
-              <w:t>, y</w:t>
-            </w:r>
-            <w:r>
-              <w:rPr>
-                <w:rFonts w:ascii="Arial" w:hAnsi="Arial" w:cs="Arial"/>
-                <w:bCs/>
-              </w:rPr>
-              <w:t xml:space="preserve"> una vez seleccionada </w:t>
-            </w:r>
-            <w:r>
-              <w:rPr>
-                <w:rFonts w:ascii="Arial" w:hAnsi="Arial" w:cs="Arial"/>
-                <w:bCs/>
-                <w:lang w:val="es-ES"/>
-              </w:rPr>
-              <w:t>en un panel lateral una breve información de la campaña</w:t>
-            </w:r>
-            <w:r>
-              <w:rPr>
-                <w:rFonts w:ascii="Arial" w:hAnsi="Arial" w:cs="Arial"/>
-                <w:bCs/>
-                <w:lang w:val="es-ES"/>
-              </w:rPr>
-              <w:t xml:space="preserve"> (Nombre, fecha, descripción breve,etc.)</w:t>
-            </w:r>
-            <w:r>
-              <w:rPr>
-                <w:rFonts w:ascii="Arial" w:hAnsi="Arial" w:cs="Arial"/>
-                <w:bCs/>
-              </w:rPr>
-              <w:t>.</w:t>
-            </w:r>
-          </w:p>
-          <w:p>
-            <w:pPr>
-              <w:jc w:val="both"/>
-              <w:rPr>
-                <w:rFonts w:ascii="Arial" w:hAnsi="Arial" w:cs="Arial"/>
-                <w:bCs/>
-                <w:lang w:val="es-ES"/>
-              </w:rPr>
-            </w:pPr>
-            <w:r>
-              <w:rPr>
-                <w:rFonts w:ascii="Arial" w:hAnsi="Arial" w:cs="Arial"/>
-                <w:bCs/>
-              </w:rPr>
-              <w:t>Paso 2</w:t>
-            </w:r>
-            <w:r>
-              <w:rPr>
-                <w:rFonts w:ascii="Arial" w:hAnsi="Arial" w:cs="Arial"/>
-                <w:bCs/>
-              </w:rPr>
-              <w:t xml:space="preserve">: Luego puede dar en el botón </w:t>
-            </w:r>
-            <w:r>
-              <w:rPr>
-                <w:rFonts w:ascii="Arial" w:hAnsi="Arial" w:cs="Arial"/>
-                <w:bCs/>
-                <w:lang w:val="es-ES"/>
-              </w:rPr>
-              <w:t>“Iniciar”</w:t>
-            </w:r>
-            <w:r>
-              <w:rPr>
-                <w:rFonts w:ascii="Arial" w:hAnsi="Arial" w:cs="Arial"/>
-                <w:bCs/>
-                <w:lang w:val="es-ES"/>
-              </w:rPr>
-              <w:t xml:space="preserve"> y podrá administrar la campaña</w:t>
-            </w:r>
-            <w:r>
-              <w:rPr>
-                <w:rFonts w:ascii="Arial" w:hAnsi="Arial" w:cs="Arial"/>
-                <w:bCs/>
-                <w:lang w:val="es-ES"/>
-              </w:rPr>
-              <w:t xml:space="preserve"> a la que accedió</w:t>
-            </w:r>
-            <w:r>
-              <w:rPr>
-                <w:rFonts w:ascii="Arial" w:hAnsi="Arial" w:cs="Arial"/>
-                <w:bCs/>
-                <w:lang w:val="es-ES"/>
-              </w:rPr>
-              <w:t>.</w:t>
-            </w:r>
-          </w:p>
-        </w:tc>
-      </w:tr>
-      <w:tr>
-        <w:tc>
-          <w:tcPr>
-            <w:tcW w:w="8494" w:type="dxa"/>
-            <w:gridSpan w:val="2"/>
-          </w:tcPr>
-          <w:p>
-            <w:pPr>
-              <w:rPr>
-                <w:rFonts w:ascii="Arial" w:hAnsi="Arial" w:cs="Arial"/>
-                <w:u w:val="single"/>
-                <w:lang w:val="en-US"/>
-              </w:rPr>
-            </w:pPr>
-            <w:r>
-              <w:rPr>
-                <w:rFonts w:ascii="Arial" w:hAnsi="Arial" w:cs="Arial"/>
-                <w:b/>
-                <w:bCs/>
-              </w:rPr>
-              <w:t>Observaciones:</w:t>
-            </w:r>
-            <w:r>
-              <w:rPr>
-                <w:rFonts w:ascii="Arial" w:hAnsi="Arial" w:cs="Arial"/>
-                <w:b/>
-                <w:bCs/>
-              </w:rPr>
-              <w:t xml:space="preserve"> </w:t>
-            </w:r>
-            <w:r>
-              <w:rPr>
-                <w:rFonts w:ascii="Arial" w:hAnsi="Arial" w:cs="Arial"/>
-                <w:bCs/>
-              </w:rPr>
-              <w:t>Mostrar un mensaje si hubo algún error al intentar iniciar</w:t>
-            </w:r>
-            <w:r>
-              <w:rPr>
-                <w:rFonts w:ascii="Arial" w:hAnsi="Arial" w:cs="Arial"/>
-                <w:bCs/>
-              </w:rPr>
-              <w:t xml:space="preserve"> o acceder a la campaña seleccionada</w:t>
-            </w:r>
-            <w:r>
-              <w:rPr>
-                <w:rFonts w:ascii="Arial" w:hAnsi="Arial" w:cs="Arial"/>
-                <w:bCs/>
-              </w:rPr>
-              <w:t xml:space="preserve">. Por ejemplo </w:t>
-            </w:r>
-            <w:r>
-              <w:rPr>
-                <w:rFonts w:ascii="Arial" w:hAnsi="Arial" w:cs="Arial"/>
-                <w:bCs/>
-                <w:lang w:val="es-ES"/>
-              </w:rPr>
-              <w:t>“Error al acceder a</w:t>
-            </w:r>
-            <w:r>
-              <w:rPr>
-                <w:rFonts w:ascii="Arial" w:hAnsi="Arial" w:cs="Arial"/>
-                <w:bCs/>
-                <w:lang w:val="es-ES"/>
-              </w:rPr>
-              <w:t xml:space="preserve"> Campaña 1</w:t>
-            </w:r>
-            <w:r>
-              <w:rPr>
-                <w:rFonts w:ascii="Arial" w:hAnsi="Arial" w:cs="Arial"/>
-                <w:bCs/>
-                <w:lang w:val="en-US"/>
-              </w:rPr>
-              <w:t>”.</w:t>
-            </w:r>
-          </w:p>
-        </w:tc>
-      </w:tr>
-      <w:tr>
-        <w:tc>
-          <w:tcPr>
-            <w:tcW w:w="8494" w:type="dxa"/>
-            <w:gridSpan w:val="2"/>
-          </w:tcPr>
-          <w:p>
-            <w:pPr>
-              <w:rPr>
-                <w:rFonts w:ascii="Arial" w:hAnsi="Arial" w:cs="Arial"/>
-                <w:b/>
                 <w:bCs/>
               </w:rPr>
             </w:pPr>
@@ -539,10 +889,10 @@
                 <w:lang w:val="es-ES" w:eastAsia="es-ES"/>
               </w:rPr>
               <w:drawing>
-                <wp:inline distT="0" distB="0" distL="0" distR="0" wp14:anchorId="3C951870" wp14:editId="3ED74B18">
-                  <wp:extent cx="3968750" cy="2165203"/>
-                  <wp:effectExtent l="19050" t="19050" r="12700" b="26035"/>
-                  <wp:docPr id="7" name="Imagen 7" descr="C:\Users\ERNESTO\Pictures\Mis campañas.jpg"/>
+                <wp:inline distT="0" distB="0" distL="0" distR="0" wp14:anchorId="493643CF" wp14:editId="4C27207B">
+                  <wp:extent cx="4456182" cy="3167422"/>
+                  <wp:effectExtent l="0" t="0" r="1905" b="0"/>
+                  <wp:docPr id="1" name="Imagen 1" descr="E:\GRUPO_CIENTIFICO_MOVILES\PROYECTO_WISEPOCKET\WISEPOCKET_CAMPANA-RETROALIMENTADOR\MisCampanas.png"/>
                   <wp:cNvGraphicFramePr>
                     <a:graphicFrameLocks xmlns:a="http://schemas.openxmlformats.org/drawingml/2006/main" noChangeAspect="1"/>
                   </wp:cNvGraphicFramePr>
@@ -550,13 +900,13 @@
                     <a:graphicData uri="http://schemas.openxmlformats.org/drawingml/2006/picture">
                       <pic:pic xmlns:pic="http://schemas.openxmlformats.org/drawingml/2006/picture">
                         <pic:nvPicPr>
-                          <pic:cNvPr id="0" name="Picture 2" descr="C:\Users\ERNESTO\Pictures\Mis campañas.jpg"/>
+                          <pic:cNvPr id="0" name="Picture 1" descr="E:\GRUPO_CIENTIFICO_MOVILES\PROYECTO_WISEPOCKET\WISEPOCKET_CAMPANA-RETROALIMENTADOR\MisCampanas.png"/>
                           <pic:cNvPicPr>
                             <a:picLocks noChangeAspect="1" noChangeArrowheads="1"/>
                           </pic:cNvPicPr>
                         </pic:nvPicPr>
                         <pic:blipFill>
-                          <a:blip r:embed="rId5">
+                          <a:blip r:embed="rId5" cstate="print">
                             <a:extLst>
                               <a:ext uri="{28A0092B-C50C-407E-A947-70E740481C1C}">
                                 <a14:useLocalDpi xmlns:a14="http://schemas.microsoft.com/office/drawing/2010/main" val="0"/>
@@ -571,16 +921,14 @@
                         <pic:spPr bwMode="auto">
                           <a:xfrm>
                             <a:off x="0" y="0"/>
-                            <a:ext cx="4013514" cy="2189625"/>
+                            <a:ext cx="4465622" cy="3174132"/>
                           </a:xfrm>
                           <a:prstGeom prst="rect">
                             <a:avLst/>
                           </a:prstGeom>
                           <a:noFill/>
                           <a:ln>
-                            <a:solidFill>
-                              <a:schemeClr val="tx1"/>
-                            </a:solidFill>
+                            <a:noFill/>
                           </a:ln>
                         </pic:spPr>
                       </pic:pic>
@@ -609,6 +957,7 @@
         <w:br w:type="page"/>
       </w:r>
     </w:p>
+    <w:p/>
     <w:tbl>
       <w:tblPr>
         <w:tblStyle w:val="Tablaconcuadrcula"/>
@@ -617,9 +966,9 @@
       </w:tblPr>
       <w:tblGrid>
         <w:gridCol w:w="988"/>
-        <w:gridCol w:w="2409"/>
-        <w:gridCol w:w="2694"/>
-        <w:gridCol w:w="2403"/>
+        <w:gridCol w:w="2268"/>
+        <w:gridCol w:w="2551"/>
+        <w:gridCol w:w="2687"/>
       </w:tblGrid>
       <w:tr>
         <w:tc>
@@ -641,7 +990,6 @@
                 <w:rFonts w:ascii="Arial" w:hAnsi="Arial" w:cs="Arial"/>
                 <w:b/>
               </w:rPr>
-              <w:lastRenderedPageBreak/>
               <w:t>Prueba de Aceptación</w:t>
             </w:r>
             <w:r>
@@ -649,7 +997,7 @@
                 <w:rFonts w:ascii="Arial" w:hAnsi="Arial" w:cs="Arial"/>
                 <w:b/>
               </w:rPr>
-              <w:t xml:space="preserve"> HU 4</w:t>
+              <w:t xml:space="preserve"> HU 2</w:t>
             </w:r>
           </w:p>
         </w:tc>
@@ -676,7 +1024,7 @@
         </w:tc>
         <w:tc>
           <w:tcPr>
-            <w:tcW w:w="2409" w:type="dxa"/>
+            <w:tcW w:w="2268" w:type="dxa"/>
           </w:tcPr>
           <w:p>
             <w:pPr>
@@ -695,7 +1043,7 @@
         </w:tc>
         <w:tc>
           <w:tcPr>
-            <w:tcW w:w="2694" w:type="dxa"/>
+            <w:tcW w:w="2551" w:type="dxa"/>
           </w:tcPr>
           <w:p>
             <w:pPr>
@@ -714,7 +1062,7 @@
         </w:tc>
         <w:tc>
           <w:tcPr>
-            <w:tcW w:w="2403" w:type="dxa"/>
+            <w:tcW w:w="2687" w:type="dxa"/>
           </w:tcPr>
           <w:p>
             <w:pPr>
@@ -754,21 +1102,17 @@
         </w:tc>
         <w:tc>
           <w:tcPr>
-            <w:tcW w:w="2409" w:type="dxa"/>
-          </w:tcPr>
-          <w:p>
-            <w:pPr>
-              <w:rPr>
-                <w:rFonts w:ascii="Arial" w:hAnsi="Arial" w:cs="Arial"/>
-                <w:sz w:val="20"/>
-                <w:szCs w:val="20"/>
-              </w:rPr>
-            </w:pPr>
-            <w:r>
-              <w:rPr>
-                <w:rFonts w:ascii="Arial" w:hAnsi="Arial" w:cs="Arial"/>
-                <w:sz w:val="20"/>
-                <w:szCs w:val="20"/>
+            <w:tcW w:w="2268" w:type="dxa"/>
+          </w:tcPr>
+          <w:p>
+            <w:pPr>
+              <w:rPr>
+                <w:rFonts w:ascii="Arial" w:hAnsi="Arial" w:cs="Arial"/>
+              </w:rPr>
+            </w:pPr>
+            <w:r>
+              <w:rPr>
+                <w:rFonts w:ascii="Arial" w:hAnsi="Arial" w:cs="Arial"/>
               </w:rPr>
               <w:t>En Mis Campañas</w:t>
             </w:r>
@@ -776,45 +1120,35 @@
         </w:tc>
         <w:tc>
           <w:tcPr>
-            <w:tcW w:w="2694" w:type="dxa"/>
-          </w:tcPr>
-          <w:p>
-            <w:pPr>
-              <w:rPr>
-                <w:rFonts w:ascii="Arial" w:hAnsi="Arial" w:cs="Arial"/>
-                <w:sz w:val="20"/>
-                <w:szCs w:val="20"/>
-              </w:rPr>
-            </w:pPr>
-            <w:r>
-              <w:rPr>
-                <w:rFonts w:ascii="Arial" w:hAnsi="Arial" w:cs="Arial"/>
-                <w:sz w:val="20"/>
-                <w:szCs w:val="20"/>
+            <w:tcW w:w="2551" w:type="dxa"/>
+          </w:tcPr>
+          <w:p>
+            <w:pPr>
+              <w:rPr>
+                <w:rFonts w:ascii="Arial" w:hAnsi="Arial" w:cs="Arial"/>
+              </w:rPr>
+            </w:pPr>
+            <w:r>
+              <w:rPr>
+                <w:rFonts w:ascii="Arial" w:hAnsi="Arial" w:cs="Arial"/>
               </w:rPr>
               <w:t>Al</w:t>
             </w:r>
             <w:r>
               <w:rPr>
                 <w:rFonts w:ascii="Arial" w:hAnsi="Arial" w:cs="Arial"/>
-                <w:sz w:val="20"/>
-                <w:szCs w:val="20"/>
               </w:rPr>
               <w:t xml:space="preserve"> usuario seleccionar</w:t>
             </w:r>
             <w:r>
               <w:rPr>
                 <w:rFonts w:ascii="Arial" w:hAnsi="Arial" w:cs="Arial"/>
-                <w:sz w:val="20"/>
-                <w:szCs w:val="20"/>
               </w:rPr>
               <w:t xml:space="preserve"> una ca</w:t>
             </w:r>
             <w:r>
               <w:rPr>
                 <w:rFonts w:ascii="Arial" w:hAnsi="Arial" w:cs="Arial"/>
-                <w:sz w:val="20"/>
-                <w:szCs w:val="20"/>
               </w:rPr>
               <w:t>mpaña</w:t>
             </w:r>
@@ -822,23 +1156,25 @@
         </w:tc>
         <w:tc>
           <w:tcPr>
-            <w:tcW w:w="2403" w:type="dxa"/>
-          </w:tcPr>
-          <w:p>
-            <w:pPr>
-              <w:rPr>
-                <w:rFonts w:ascii="Arial" w:hAnsi="Arial" w:cs="Arial"/>
-                <w:sz w:val="20"/>
-                <w:szCs w:val="20"/>
-              </w:rPr>
-            </w:pPr>
-            <w:r>
-              <w:rPr>
-                <w:rFonts w:ascii="Arial" w:hAnsi="Arial" w:cs="Arial"/>
-                <w:sz w:val="20"/>
-                <w:szCs w:val="20"/>
+            <w:tcW w:w="2687" w:type="dxa"/>
+          </w:tcPr>
+          <w:p>
+            <w:pPr>
+              <w:rPr>
+                <w:rFonts w:ascii="Arial" w:hAnsi="Arial" w:cs="Arial"/>
+              </w:rPr>
+            </w:pPr>
+            <w:r>
+              <w:rPr>
+                <w:rFonts w:ascii="Arial" w:hAnsi="Arial" w:cs="Arial"/>
               </w:rPr>
               <w:t>En el panel lateral el sistema debe mostrar la información tipo resumen y breve de la campaña seleccionada</w:t>
+            </w:r>
+            <w:r>
+              <w:rPr>
+                <w:rFonts w:ascii="Arial" w:hAnsi="Arial" w:cs="Arial"/>
+              </w:rPr>
+              <w:t>.</w:t>
             </w:r>
           </w:p>
         </w:tc>
@@ -865,164 +1201,857 @@
         </w:tc>
         <w:tc>
           <w:tcPr>
-            <w:tcW w:w="2409" w:type="dxa"/>
-          </w:tcPr>
-          <w:p>
-            <w:pPr>
+            <w:tcW w:w="2268" w:type="dxa"/>
+          </w:tcPr>
+          <w:p>
+            <w:pPr>
+              <w:rPr>
+                <w:rFonts w:ascii="Arial" w:hAnsi="Arial" w:cs="Arial"/>
+                <w:lang w:val="es-ES"/>
+              </w:rPr>
+            </w:pPr>
+            <w:r>
+              <w:rPr>
+                <w:rFonts w:ascii="Arial" w:hAnsi="Arial" w:cs="Arial"/>
+              </w:rPr>
+              <w:t>En Mis Campañas</w:t>
+            </w:r>
+            <w:r>
+              <w:rPr>
+                <w:rFonts w:ascii="Arial" w:hAnsi="Arial" w:cs="Arial"/>
+              </w:rPr>
+              <w:t>, uso del filtro</w:t>
+            </w:r>
+            <w:r>
+              <w:rPr>
+                <w:rFonts w:ascii="Arial" w:hAnsi="Arial" w:cs="Arial"/>
+              </w:rPr>
+              <w:t xml:space="preserve"> para buscar</w:t>
+            </w:r>
+          </w:p>
+        </w:tc>
+        <w:tc>
+          <w:tcPr>
+            <w:tcW w:w="2551" w:type="dxa"/>
+          </w:tcPr>
+          <w:p>
+            <w:pPr>
+              <w:rPr>
+                <w:rFonts w:ascii="Arial" w:hAnsi="Arial" w:cs="Arial"/>
+              </w:rPr>
+            </w:pPr>
+            <w:r>
+              <w:rPr>
+                <w:rFonts w:ascii="Arial" w:hAnsi="Arial" w:cs="Arial"/>
+              </w:rPr>
+              <w:t xml:space="preserve">Al usuario </w:t>
+            </w:r>
+            <w:r>
+              <w:rPr>
+                <w:rFonts w:ascii="Arial" w:hAnsi="Arial" w:cs="Arial"/>
+              </w:rPr>
+              <w:t>usar el filtro por nombre</w:t>
+            </w:r>
+          </w:p>
+        </w:tc>
+        <w:tc>
+          <w:tcPr>
+            <w:tcW w:w="2687" w:type="dxa"/>
+          </w:tcPr>
+          <w:p>
+            <w:pPr>
+              <w:rPr>
+                <w:rFonts w:ascii="Arial" w:hAnsi="Arial" w:cs="Arial"/>
+              </w:rPr>
+            </w:pPr>
+            <w:r>
+              <w:rPr>
+                <w:rFonts w:ascii="Arial" w:hAnsi="Arial" w:cs="Arial"/>
+              </w:rPr>
+              <w:t>Podrá poner su criterio</w:t>
+            </w:r>
+            <w:r>
+              <w:rPr>
+                <w:rFonts w:ascii="Arial" w:hAnsi="Arial" w:cs="Arial"/>
+              </w:rPr>
+              <w:t xml:space="preserve"> </w:t>
+            </w:r>
+            <w:r>
+              <w:rPr>
+                <w:rFonts w:ascii="Arial" w:hAnsi="Arial" w:cs="Arial"/>
+              </w:rPr>
+              <w:t xml:space="preserve">(un nombre en este caso o parte de él) </w:t>
+            </w:r>
+            <w:r>
+              <w:rPr>
+                <w:rFonts w:ascii="Arial" w:hAnsi="Arial" w:cs="Arial"/>
+              </w:rPr>
+              <w:t>y el</w:t>
+            </w:r>
+            <w:r>
+              <w:rPr>
+                <w:rFonts w:ascii="Arial" w:hAnsi="Arial" w:cs="Arial"/>
+              </w:rPr>
+              <w:t xml:space="preserve"> sistema filtrará las campañas </w:t>
+            </w:r>
+            <w:r>
+              <w:rPr>
+                <w:rFonts w:ascii="Arial" w:hAnsi="Arial" w:cs="Arial"/>
+              </w:rPr>
+              <w:t>que coinciden</w:t>
+            </w:r>
+            <w:r>
+              <w:rPr>
+                <w:rFonts w:ascii="Arial" w:hAnsi="Arial" w:cs="Arial"/>
+              </w:rPr>
+              <w:t>.</w:t>
+            </w:r>
+            <w:r>
+              <w:rPr>
+                <w:rFonts w:ascii="Arial" w:hAnsi="Arial" w:cs="Arial"/>
+              </w:rPr>
+              <w:t xml:space="preserve"> </w:t>
+            </w:r>
+          </w:p>
+        </w:tc>
+      </w:tr>
+      <w:tr>
+        <w:tc>
+          <w:tcPr>
+            <w:tcW w:w="988" w:type="dxa"/>
+          </w:tcPr>
+          <w:p>
+            <w:pPr>
+              <w:pStyle w:val="Prrafodelista"/>
+              <w:numPr>
+                <w:ilvl w:val="0"/>
+                <w:numId w:val="1"/>
+              </w:numPr>
               <w:rPr>
                 <w:rFonts w:ascii="Arial" w:hAnsi="Arial" w:cs="Arial"/>
                 <w:sz w:val="20"/>
                 <w:szCs w:val="20"/>
-                <w:lang w:val="es-ES"/>
-              </w:rPr>
-            </w:pPr>
-            <w:r>
+              </w:rPr>
+            </w:pPr>
+          </w:p>
+        </w:tc>
+        <w:tc>
+          <w:tcPr>
+            <w:tcW w:w="2268" w:type="dxa"/>
+          </w:tcPr>
+          <w:p>
+            <w:pPr>
+              <w:rPr>
+                <w:rFonts w:ascii="Arial" w:hAnsi="Arial" w:cs="Arial"/>
+              </w:rPr>
+            </w:pPr>
+            <w:r>
+              <w:rPr>
+                <w:rFonts w:ascii="Arial" w:hAnsi="Arial" w:cs="Arial"/>
+              </w:rPr>
+              <w:t>En Mis Campañas, uso del filtro</w:t>
+            </w:r>
+            <w:r>
+              <w:rPr>
+                <w:rFonts w:ascii="Arial" w:hAnsi="Arial" w:cs="Arial"/>
+              </w:rPr>
+              <w:t xml:space="preserve"> para buscar</w:t>
+            </w:r>
+          </w:p>
+        </w:tc>
+        <w:tc>
+          <w:tcPr>
+            <w:tcW w:w="2551" w:type="dxa"/>
+          </w:tcPr>
+          <w:p>
+            <w:pPr>
+              <w:rPr>
+                <w:rFonts w:ascii="Arial" w:hAnsi="Arial" w:cs="Arial"/>
+              </w:rPr>
+            </w:pPr>
+            <w:r>
+              <w:rPr>
+                <w:rFonts w:ascii="Arial" w:hAnsi="Arial" w:cs="Arial"/>
+              </w:rPr>
+              <w:t>Al usuario usar el filtro por fecha</w:t>
+            </w:r>
+          </w:p>
+        </w:tc>
+        <w:tc>
+          <w:tcPr>
+            <w:tcW w:w="2687" w:type="dxa"/>
+          </w:tcPr>
+          <w:p>
+            <w:pPr>
+              <w:rPr>
+                <w:rFonts w:ascii="Arial" w:hAnsi="Arial" w:cs="Arial"/>
+              </w:rPr>
+            </w:pPr>
+            <w:r>
+              <w:rPr>
+                <w:rFonts w:ascii="Arial" w:hAnsi="Arial" w:cs="Arial"/>
+              </w:rPr>
+              <w:t>Podrá poner su criterio</w:t>
+            </w:r>
+            <w:r>
+              <w:rPr>
+                <w:rFonts w:ascii="Arial" w:hAnsi="Arial" w:cs="Arial"/>
+              </w:rPr>
+              <w:t xml:space="preserve"> (una fecha en este caso)</w:t>
+            </w:r>
+            <w:r>
+              <w:rPr>
+                <w:rFonts w:ascii="Arial" w:hAnsi="Arial" w:cs="Arial"/>
+              </w:rPr>
+              <w:t xml:space="preserve"> y el sistema filtrará las campañas </w:t>
+            </w:r>
+            <w:r>
+              <w:rPr>
+                <w:rFonts w:ascii="Arial" w:hAnsi="Arial" w:cs="Arial"/>
+              </w:rPr>
+              <w:t>que coinciden.</w:t>
+            </w:r>
+          </w:p>
+        </w:tc>
+      </w:tr>
+      <w:tr>
+        <w:tc>
+          <w:tcPr>
+            <w:tcW w:w="988" w:type="dxa"/>
+          </w:tcPr>
+          <w:p>
+            <w:pPr>
+              <w:pStyle w:val="Prrafodelista"/>
+              <w:numPr>
+                <w:ilvl w:val="0"/>
+                <w:numId w:val="1"/>
+              </w:numPr>
               <w:rPr>
                 <w:rFonts w:ascii="Arial" w:hAnsi="Arial" w:cs="Arial"/>
                 <w:sz w:val="20"/>
                 <w:szCs w:val="20"/>
               </w:rPr>
-              <w:t>Para iniciar o acceder a una campa</w:t>
-            </w:r>
-            <w:r>
+            </w:pPr>
+          </w:p>
+        </w:tc>
+        <w:tc>
+          <w:tcPr>
+            <w:tcW w:w="2268" w:type="dxa"/>
+          </w:tcPr>
+          <w:p>
+            <w:pPr>
+              <w:rPr>
+                <w:rFonts w:ascii="Arial" w:hAnsi="Arial" w:cs="Arial"/>
+              </w:rPr>
+            </w:pPr>
+            <w:r>
+              <w:rPr>
+                <w:rFonts w:ascii="Arial" w:hAnsi="Arial" w:cs="Arial"/>
+              </w:rPr>
+              <w:t>En Mis Campañas, uso del filtro</w:t>
+            </w:r>
+            <w:r>
+              <w:rPr>
+                <w:rFonts w:ascii="Arial" w:hAnsi="Arial" w:cs="Arial"/>
+              </w:rPr>
+              <w:t xml:space="preserve"> para buscar</w:t>
+            </w:r>
+          </w:p>
+        </w:tc>
+        <w:tc>
+          <w:tcPr>
+            <w:tcW w:w="2551" w:type="dxa"/>
+          </w:tcPr>
+          <w:p>
+            <w:pPr>
+              <w:rPr>
+                <w:rFonts w:ascii="Arial" w:hAnsi="Arial" w:cs="Arial"/>
+              </w:rPr>
+            </w:pPr>
+            <w:r>
+              <w:rPr>
+                <w:rFonts w:ascii="Arial" w:hAnsi="Arial" w:cs="Arial"/>
+              </w:rPr>
+              <w:t>Al usuario usar los filtros de b</w:t>
+            </w:r>
+            <w:r>
+              <w:rPr>
+                <w:rFonts w:ascii="Arial" w:hAnsi="Arial" w:cs="Arial"/>
+                <w:lang w:val="es-ES"/>
+              </w:rPr>
+              <w:t>ú</w:t>
+            </w:r>
+            <w:r>
+              <w:rPr>
+                <w:rFonts w:ascii="Arial" w:hAnsi="Arial" w:cs="Arial"/>
+              </w:rPr>
+              <w:t>squeda</w:t>
+            </w:r>
+          </w:p>
+        </w:tc>
+        <w:tc>
+          <w:tcPr>
+            <w:tcW w:w="2687" w:type="dxa"/>
+          </w:tcPr>
+          <w:p>
+            <w:pPr>
+              <w:rPr>
+                <w:rFonts w:ascii="Arial" w:hAnsi="Arial" w:cs="Arial"/>
+                <w:lang w:val="es-ES"/>
+              </w:rPr>
+            </w:pPr>
+            <w:r>
+              <w:rPr>
+                <w:rFonts w:ascii="Arial" w:hAnsi="Arial" w:cs="Arial"/>
+              </w:rPr>
+              <w:t>Sino encuentra coincidencias se le notificará</w:t>
+            </w:r>
+            <w:r>
+              <w:rPr>
+                <w:rFonts w:ascii="Arial" w:hAnsi="Arial" w:cs="Arial"/>
+              </w:rPr>
+              <w:t xml:space="preserve"> con un mensaje</w:t>
+            </w:r>
+            <w:r>
+              <w:rPr>
+                <w:rFonts w:ascii="Arial" w:hAnsi="Arial" w:cs="Arial"/>
+              </w:rPr>
+              <w:t>:</w:t>
+            </w:r>
+            <w:r>
+              <w:rPr>
+                <w:rFonts w:ascii="Arial" w:hAnsi="Arial" w:cs="Arial"/>
+              </w:rPr>
+              <w:t xml:space="preserve"> </w:t>
+            </w:r>
+            <w:r>
+              <w:rPr>
+                <w:rFonts w:ascii="Arial" w:hAnsi="Arial" w:cs="Arial"/>
+                <w:lang w:val="es-ES"/>
+              </w:rPr>
+              <w:t>“No hay resultados”</w:t>
+            </w:r>
+          </w:p>
+        </w:tc>
+      </w:tr>
+      <w:tr>
+        <w:tc>
+          <w:tcPr>
+            <w:tcW w:w="988" w:type="dxa"/>
+          </w:tcPr>
+          <w:p>
+            <w:pPr>
+              <w:pStyle w:val="Prrafodelista"/>
+              <w:numPr>
+                <w:ilvl w:val="0"/>
+                <w:numId w:val="1"/>
+              </w:numPr>
               <w:rPr>
                 <w:rFonts w:ascii="Arial" w:hAnsi="Arial" w:cs="Arial"/>
                 <w:sz w:val="20"/>
                 <w:szCs w:val="20"/>
-                <w:lang w:val="es-ES"/>
-              </w:rPr>
-              <w:t>ña</w:t>
-            </w:r>
-          </w:p>
-        </w:tc>
-        <w:tc>
-          <w:tcPr>
-            <w:tcW w:w="2694" w:type="dxa"/>
-          </w:tcPr>
-          <w:p>
-            <w:pPr>
+              </w:rPr>
+            </w:pPr>
+          </w:p>
+        </w:tc>
+        <w:tc>
+          <w:tcPr>
+            <w:tcW w:w="2268" w:type="dxa"/>
+          </w:tcPr>
+          <w:p>
+            <w:pPr>
+              <w:rPr>
+                <w:rFonts w:ascii="Arial" w:hAnsi="Arial" w:cs="Arial"/>
+              </w:rPr>
+            </w:pPr>
+            <w:r>
+              <w:rPr>
+                <w:rFonts w:ascii="Arial" w:hAnsi="Arial" w:cs="Arial"/>
+              </w:rPr>
+              <w:t>En Mis Campañas</w:t>
+            </w:r>
+          </w:p>
+        </w:tc>
+        <w:tc>
+          <w:tcPr>
+            <w:tcW w:w="2551" w:type="dxa"/>
+          </w:tcPr>
+          <w:p>
+            <w:pPr>
+              <w:rPr>
+                <w:rFonts w:ascii="Arial" w:hAnsi="Arial" w:cs="Arial"/>
+              </w:rPr>
+            </w:pPr>
+            <w:r>
+              <w:rPr>
+                <w:rFonts w:ascii="Arial" w:hAnsi="Arial" w:cs="Arial"/>
+              </w:rPr>
+              <w:t>Si hay muchas campañas</w:t>
+            </w:r>
+          </w:p>
+        </w:tc>
+        <w:tc>
+          <w:tcPr>
+            <w:tcW w:w="2687" w:type="dxa"/>
+          </w:tcPr>
+          <w:p>
+            <w:pPr>
+              <w:rPr>
+                <w:rStyle w:val="Refdecomentario"/>
+                <w:rFonts w:ascii="Arial" w:hAnsi="Arial" w:cs="Arial"/>
+                <w:sz w:val="22"/>
+                <w:szCs w:val="22"/>
+              </w:rPr>
+            </w:pPr>
+            <w:r>
+              <w:rPr>
+                <w:rStyle w:val="Refdecomentario"/>
+                <w:rFonts w:ascii="Arial" w:hAnsi="Arial" w:cs="Arial"/>
+                <w:sz w:val="22"/>
+                <w:szCs w:val="22"/>
+              </w:rPr>
+              <w:t xml:space="preserve">El usuario podrá moverse seleccioando las páginas según </w:t>
+            </w:r>
+            <w:r>
+              <w:rPr>
+                <w:rStyle w:val="Refdecomentario"/>
+                <w:rFonts w:ascii="Arial" w:hAnsi="Arial" w:cs="Arial"/>
+                <w:sz w:val="22"/>
+                <w:szCs w:val="22"/>
+              </w:rPr>
+              <w:t xml:space="preserve">la </w:t>
+            </w:r>
+            <w:r>
+              <w:rPr>
+                <w:rStyle w:val="Refdecomentario"/>
+                <w:rFonts w:ascii="Arial" w:hAnsi="Arial" w:cs="Arial"/>
+                <w:sz w:val="22"/>
+                <w:szCs w:val="22"/>
+              </w:rPr>
+              <w:t xml:space="preserve">cantidad </w:t>
+            </w:r>
+            <w:r>
+              <w:rPr>
+                <w:rStyle w:val="Refdecomentario"/>
+                <w:rFonts w:ascii="Arial" w:hAnsi="Arial" w:cs="Arial"/>
+                <w:sz w:val="22"/>
+                <w:szCs w:val="22"/>
+              </w:rPr>
+              <w:t>de campañas existentes</w:t>
+            </w:r>
+            <w:r>
+              <w:rPr>
+                <w:rStyle w:val="Refdecomentario"/>
+                <w:rFonts w:ascii="Arial" w:hAnsi="Arial" w:cs="Arial"/>
+                <w:sz w:val="22"/>
+                <w:szCs w:val="22"/>
+              </w:rPr>
+              <w:t xml:space="preserve"> a</w:t>
+            </w:r>
+            <w:r>
+              <w:rPr>
+                <w:rStyle w:val="Refdecomentario"/>
+                <w:rFonts w:ascii="Arial" w:hAnsi="Arial" w:cs="Arial"/>
+                <w:sz w:val="22"/>
+                <w:szCs w:val="22"/>
+              </w:rPr>
+              <w:t xml:space="preserve"> </w:t>
+            </w:r>
+            <w:r>
+              <w:rPr>
+                <w:rStyle w:val="Refdecomentario"/>
+                <w:rFonts w:ascii="Arial" w:hAnsi="Arial" w:cs="Arial"/>
+                <w:sz w:val="22"/>
+                <w:szCs w:val="22"/>
+              </w:rPr>
+              <w:t>las que tiene acceso</w:t>
+            </w:r>
+          </w:p>
+        </w:tc>
+      </w:tr>
+      <w:tr>
+        <w:tc>
+          <w:tcPr>
+            <w:tcW w:w="988" w:type="dxa"/>
+          </w:tcPr>
+          <w:p>
+            <w:pPr>
+              <w:pStyle w:val="Prrafodelista"/>
+              <w:numPr>
+                <w:ilvl w:val="0"/>
+                <w:numId w:val="1"/>
+              </w:numPr>
               <w:rPr>
                 <w:rFonts w:ascii="Arial" w:hAnsi="Arial" w:cs="Arial"/>
                 <w:sz w:val="20"/>
                 <w:szCs w:val="20"/>
               </w:rPr>
             </w:pPr>
-            <w:r>
+          </w:p>
+        </w:tc>
+        <w:tc>
+          <w:tcPr>
+            <w:tcW w:w="2268" w:type="dxa"/>
+          </w:tcPr>
+          <w:p>
+            <w:pPr>
+              <w:rPr>
+                <w:rFonts w:ascii="Arial" w:hAnsi="Arial" w:cs="Arial"/>
+              </w:rPr>
+            </w:pPr>
+            <w:r>
+              <w:rPr>
+                <w:rFonts w:ascii="Arial" w:hAnsi="Arial" w:cs="Arial"/>
+              </w:rPr>
+              <w:t xml:space="preserve">Para </w:t>
+            </w:r>
+            <w:r>
+              <w:rPr>
+                <w:rFonts w:ascii="Arial" w:hAnsi="Arial" w:cs="Arial"/>
+              </w:rPr>
+              <w:t>acceder a las campañas por parte del administrador</w:t>
+            </w:r>
+          </w:p>
+        </w:tc>
+        <w:tc>
+          <w:tcPr>
+            <w:tcW w:w="2551" w:type="dxa"/>
+          </w:tcPr>
+          <w:p>
+            <w:pPr>
+              <w:rPr>
+                <w:rFonts w:ascii="Arial" w:hAnsi="Arial" w:cs="Arial"/>
+              </w:rPr>
+            </w:pPr>
+            <w:r>
+              <w:rPr>
+                <w:rFonts w:ascii="Arial" w:hAnsi="Arial" w:cs="Arial"/>
+              </w:rPr>
+              <w:t xml:space="preserve">El administrador accede </w:t>
+            </w:r>
+          </w:p>
+        </w:tc>
+        <w:tc>
+          <w:tcPr>
+            <w:tcW w:w="2687" w:type="dxa"/>
+          </w:tcPr>
+          <w:p>
+            <w:pPr>
+              <w:rPr>
+                <w:rStyle w:val="Refdecomentario"/>
+                <w:rFonts w:ascii="Arial" w:hAnsi="Arial" w:cs="Arial"/>
+                <w:sz w:val="22"/>
+                <w:szCs w:val="22"/>
+              </w:rPr>
+            </w:pPr>
+            <w:r>
+              <w:rPr>
+                <w:rFonts w:ascii="Arial" w:hAnsi="Arial" w:cs="Arial"/>
+              </w:rPr>
+              <w:t xml:space="preserve">Le saldrán todas las campañas activas que existan y </w:t>
+            </w:r>
+            <w:r>
+              <w:rPr>
+                <w:rFonts w:ascii="Arial" w:hAnsi="Arial" w:cs="Arial"/>
+              </w:rPr>
+              <w:t xml:space="preserve">podrá </w:t>
+            </w:r>
+            <w:r>
+              <w:rPr>
+                <w:rFonts w:ascii="Arial" w:hAnsi="Arial" w:cs="Arial"/>
+              </w:rPr>
+              <w:t>monitorearlas</w:t>
+            </w:r>
+          </w:p>
+        </w:tc>
+      </w:tr>
+      <w:tr>
+        <w:tc>
+          <w:tcPr>
+            <w:tcW w:w="988" w:type="dxa"/>
+          </w:tcPr>
+          <w:p>
+            <w:pPr>
+              <w:pStyle w:val="Prrafodelista"/>
+              <w:numPr>
+                <w:ilvl w:val="0"/>
+                <w:numId w:val="1"/>
+              </w:numPr>
               <w:rPr>
                 <w:rFonts w:ascii="Arial" w:hAnsi="Arial" w:cs="Arial"/>
                 <w:sz w:val="20"/>
                 <w:szCs w:val="20"/>
               </w:rPr>
+            </w:pPr>
+          </w:p>
+        </w:tc>
+        <w:tc>
+          <w:tcPr>
+            <w:tcW w:w="2268" w:type="dxa"/>
+          </w:tcPr>
+          <w:p>
+            <w:pPr>
+              <w:rPr>
+                <w:rFonts w:ascii="Arial" w:hAnsi="Arial" w:cs="Arial"/>
+              </w:rPr>
+            </w:pPr>
+            <w:r>
+              <w:rPr>
+                <w:rFonts w:ascii="Arial" w:hAnsi="Arial" w:cs="Arial"/>
+              </w:rPr>
+              <w:t>Para iniciar o acceder a una campa</w:t>
+            </w:r>
+            <w:r>
+              <w:rPr>
+                <w:rFonts w:ascii="Arial" w:hAnsi="Arial" w:cs="Arial"/>
+                <w:lang w:val="es-ES"/>
+              </w:rPr>
+              <w:t>ña</w:t>
+            </w:r>
+          </w:p>
+        </w:tc>
+        <w:tc>
+          <w:tcPr>
+            <w:tcW w:w="2551" w:type="dxa"/>
+          </w:tcPr>
+          <w:p>
+            <w:pPr>
+              <w:rPr>
+                <w:rFonts w:ascii="Arial" w:hAnsi="Arial" w:cs="Arial"/>
+              </w:rPr>
+            </w:pPr>
+            <w:r>
+              <w:rPr>
+                <w:rFonts w:ascii="Arial" w:hAnsi="Arial" w:cs="Arial"/>
+              </w:rPr>
               <w:t xml:space="preserve">Al presionar el botón de </w:t>
             </w:r>
             <w:r>
+              <w:rPr>
+                <w:rFonts w:ascii="Arial" w:hAnsi="Arial" w:cs="Arial"/>
+                <w:lang w:val="es-ES"/>
+              </w:rPr>
+              <w:t>“</w:t>
+            </w:r>
+            <w:r>
+              <w:rPr>
+                <w:rFonts w:ascii="Arial" w:hAnsi="Arial" w:cs="Arial"/>
+              </w:rPr>
+              <w:t xml:space="preserve">acceder” o “entrar” </w:t>
+            </w:r>
+          </w:p>
+        </w:tc>
+        <w:tc>
+          <w:tcPr>
+            <w:tcW w:w="2687" w:type="dxa"/>
+          </w:tcPr>
+          <w:p>
+            <w:pPr>
+              <w:rPr>
+                <w:rStyle w:val="Refdecomentario"/>
+                <w:sz w:val="22"/>
+                <w:szCs w:val="22"/>
+              </w:rPr>
+            </w:pPr>
+            <w:r>
+              <w:rPr>
+                <w:rFonts w:ascii="Arial" w:hAnsi="Arial" w:cs="Arial"/>
+              </w:rPr>
+              <w:t xml:space="preserve">El sistema debe dar acceso a la campaña. </w:t>
+            </w:r>
+          </w:p>
+        </w:tc>
+      </w:tr>
+      <w:tr>
+        <w:tc>
+          <w:tcPr>
+            <w:tcW w:w="988" w:type="dxa"/>
+          </w:tcPr>
+          <w:p>
+            <w:pPr>
+              <w:pStyle w:val="Prrafodelista"/>
+              <w:numPr>
+                <w:ilvl w:val="0"/>
+                <w:numId w:val="1"/>
+              </w:numPr>
               <w:rPr>
                 <w:rFonts w:ascii="Arial" w:hAnsi="Arial" w:cs="Arial"/>
                 <w:sz w:val="20"/>
                 <w:szCs w:val="20"/>
+              </w:rPr>
+            </w:pPr>
+          </w:p>
+        </w:tc>
+        <w:tc>
+          <w:tcPr>
+            <w:tcW w:w="2268" w:type="dxa"/>
+          </w:tcPr>
+          <w:p>
+            <w:pPr>
+              <w:rPr>
+                <w:rFonts w:ascii="Arial" w:hAnsi="Arial" w:cs="Arial"/>
+              </w:rPr>
+            </w:pPr>
+            <w:r>
+              <w:rPr>
+                <w:rFonts w:ascii="Arial" w:hAnsi="Arial" w:cs="Arial"/>
+              </w:rPr>
+              <w:t>Para iniciar o acceder a una campa</w:t>
+            </w:r>
+            <w:r>
+              <w:rPr>
+                <w:rFonts w:ascii="Arial" w:hAnsi="Arial" w:cs="Arial"/>
                 <w:lang w:val="es-ES"/>
               </w:rPr>
+              <w:t>ña</w:t>
+            </w:r>
+          </w:p>
+        </w:tc>
+        <w:tc>
+          <w:tcPr>
+            <w:tcW w:w="2551" w:type="dxa"/>
+          </w:tcPr>
+          <w:p>
+            <w:pPr>
+              <w:rPr>
+                <w:rFonts w:ascii="Arial" w:hAnsi="Arial" w:cs="Arial"/>
+              </w:rPr>
+            </w:pPr>
+            <w:r>
+              <w:rPr>
+                <w:rFonts w:ascii="Arial" w:hAnsi="Arial" w:cs="Arial"/>
+              </w:rPr>
+              <w:t xml:space="preserve">Al presionar el botón de </w:t>
+            </w:r>
+            <w:r>
+              <w:rPr>
+                <w:rFonts w:ascii="Arial" w:hAnsi="Arial" w:cs="Arial"/>
+                <w:lang w:val="es-ES"/>
+              </w:rPr>
               <w:t>“</w:t>
             </w:r>
             <w:r>
+              <w:rPr>
+                <w:rFonts w:ascii="Arial" w:hAnsi="Arial" w:cs="Arial"/>
+              </w:rPr>
+              <w:t>acceder” o “entrar”</w:t>
+            </w:r>
+          </w:p>
+        </w:tc>
+        <w:tc>
+          <w:tcPr>
+            <w:tcW w:w="2687" w:type="dxa"/>
+          </w:tcPr>
+          <w:p>
+            <w:pPr>
+              <w:rPr>
+                <w:rStyle w:val="Refdecomentario"/>
+                <w:sz w:val="22"/>
+                <w:szCs w:val="22"/>
+              </w:rPr>
+            </w:pPr>
+            <w:r>
+              <w:rPr>
+                <w:rFonts w:ascii="Arial" w:hAnsi="Arial" w:cs="Arial"/>
+              </w:rPr>
+              <w:t xml:space="preserve"> Sino tiene éxito al acceder, saldrá un mensje de </w:t>
+            </w:r>
+            <w:r>
+              <w:rPr>
+                <w:rFonts w:ascii="Arial" w:hAnsi="Arial" w:cs="Arial"/>
+                <w:lang w:val="es-ES"/>
+              </w:rPr>
+              <w:t xml:space="preserve">“Error al acceder a la Campaña” </w:t>
+            </w:r>
+          </w:p>
+        </w:tc>
+      </w:tr>
+      <w:tr>
+        <w:tc>
+          <w:tcPr>
+            <w:tcW w:w="988" w:type="dxa"/>
+          </w:tcPr>
+          <w:p>
+            <w:pPr>
+              <w:pStyle w:val="Prrafodelista"/>
+              <w:numPr>
+                <w:ilvl w:val="0"/>
+                <w:numId w:val="1"/>
+              </w:numPr>
               <w:rPr>
                 <w:rFonts w:ascii="Arial" w:hAnsi="Arial" w:cs="Arial"/>
                 <w:sz w:val="20"/>
                 <w:szCs w:val="20"/>
               </w:rPr>
-              <w:t xml:space="preserve">acceder” o “entrar” </w:t>
-            </w:r>
-          </w:p>
-        </w:tc>
-        <w:tc>
-          <w:tcPr>
-            <w:tcW w:w="2403" w:type="dxa"/>
-          </w:tcPr>
-          <w:p>
-            <w:pPr>
-              <w:rPr>
-                <w:rFonts w:ascii="Arial" w:hAnsi="Arial" w:cs="Arial"/>
-                <w:sz w:val="20"/>
-                <w:szCs w:val="20"/>
+            </w:pPr>
+          </w:p>
+        </w:tc>
+        <w:tc>
+          <w:tcPr>
+            <w:tcW w:w="2268" w:type="dxa"/>
+          </w:tcPr>
+          <w:p>
+            <w:pPr>
+              <w:rPr>
+                <w:rFonts w:ascii="Arial" w:hAnsi="Arial" w:cs="Arial"/>
+              </w:rPr>
+            </w:pPr>
+            <w:r>
+              <w:rPr>
+                <w:rFonts w:ascii="Arial" w:hAnsi="Arial" w:cs="Arial"/>
+              </w:rPr>
+              <w:t>Para iniciar o acceder a una campa</w:t>
+            </w:r>
+            <w:r>
+              <w:rPr>
+                <w:rFonts w:ascii="Arial" w:hAnsi="Arial" w:cs="Arial"/>
                 <w:lang w:val="es-ES"/>
               </w:rPr>
-            </w:pPr>
-            <w:r>
-              <w:rPr>
-                <w:rFonts w:ascii="Arial" w:hAnsi="Arial" w:cs="Arial"/>
-                <w:sz w:val="20"/>
-                <w:szCs w:val="20"/>
-              </w:rPr>
-              <w:t xml:space="preserve">El sistema </w:t>
-            </w:r>
-            <w:r>
-              <w:rPr>
-                <w:rFonts w:ascii="Arial" w:hAnsi="Arial" w:cs="Arial"/>
-                <w:sz w:val="20"/>
-                <w:szCs w:val="20"/>
-              </w:rPr>
-              <w:t>debe dar</w:t>
-            </w:r>
-            <w:r>
-              <w:rPr>
-                <w:rFonts w:ascii="Arial" w:hAnsi="Arial" w:cs="Arial"/>
-                <w:sz w:val="20"/>
-                <w:szCs w:val="20"/>
-              </w:rPr>
-              <w:t xml:space="preserve"> acceso a la campaña</w:t>
-            </w:r>
-            <w:r>
-              <w:rPr>
-                <w:rFonts w:ascii="Arial" w:hAnsi="Arial" w:cs="Arial"/>
-                <w:sz w:val="20"/>
-                <w:szCs w:val="20"/>
-              </w:rPr>
-              <w:t xml:space="preserve">. Sino tiene éxito esta acción mostrará un mensje de </w:t>
-            </w:r>
-            <w:r>
-              <w:rPr>
-                <w:rFonts w:ascii="Arial" w:hAnsi="Arial" w:cs="Arial"/>
-                <w:sz w:val="20"/>
-                <w:szCs w:val="20"/>
+              <w:t>ña</w:t>
+            </w:r>
+          </w:p>
+        </w:tc>
+        <w:tc>
+          <w:tcPr>
+            <w:tcW w:w="2551" w:type="dxa"/>
+          </w:tcPr>
+          <w:p>
+            <w:pPr>
+              <w:rPr>
+                <w:rFonts w:ascii="Arial" w:hAnsi="Arial" w:cs="Arial"/>
+              </w:rPr>
+            </w:pPr>
+            <w:r>
+              <w:rPr>
+                <w:rFonts w:ascii="Arial" w:hAnsi="Arial" w:cs="Arial"/>
+              </w:rPr>
+              <w:t>Al usuario entrar a Mis Campañas y no hay ninguna previamente creada</w:t>
+            </w:r>
+          </w:p>
+        </w:tc>
+        <w:tc>
+          <w:tcPr>
+            <w:tcW w:w="2687" w:type="dxa"/>
+          </w:tcPr>
+          <w:p>
+            <w:pPr>
+              <w:rPr>
+                <w:rFonts w:ascii="Arial" w:hAnsi="Arial" w:cs="Arial"/>
                 <w:lang w:val="es-ES"/>
               </w:rPr>
-              <w:t>“</w:t>
-            </w:r>
-            <w:r>
-              <w:rPr>
-                <w:rFonts w:ascii="Arial" w:hAnsi="Arial" w:cs="Arial"/>
-                <w:sz w:val="20"/>
-                <w:szCs w:val="20"/>
+            </w:pPr>
+            <w:r>
+              <w:rPr>
+                <w:rFonts w:ascii="Arial" w:hAnsi="Arial" w:cs="Arial"/>
+              </w:rPr>
+              <w:t xml:space="preserve">El sistema mostrará un mensaje de: </w:t>
+            </w:r>
+            <w:r>
+              <w:rPr>
+                <w:rFonts w:ascii="Arial" w:hAnsi="Arial" w:cs="Arial"/>
                 <w:lang w:val="es-ES"/>
               </w:rPr>
-              <w:t xml:space="preserve">Error al acceder </w:t>
-            </w:r>
-            <w:r>
-              <w:rPr>
-                <w:rFonts w:ascii="Arial" w:hAnsi="Arial" w:cs="Arial"/>
-                <w:sz w:val="20"/>
-                <w:szCs w:val="20"/>
-                <w:lang w:val="es-ES"/>
-              </w:rPr>
-              <w:t>a la Campaña</w:t>
-            </w:r>
-            <w:r>
-              <w:rPr>
-                <w:rFonts w:ascii="Arial" w:hAnsi="Arial" w:cs="Arial"/>
-                <w:sz w:val="20"/>
-                <w:szCs w:val="20"/>
-                <w:lang w:val="es-ES"/>
-              </w:rPr>
-              <w:t>”</w:t>
-            </w:r>
-            <w:r>
-              <w:rPr>
-                <w:rFonts w:ascii="Arial" w:hAnsi="Arial" w:cs="Arial"/>
-                <w:sz w:val="20"/>
-                <w:szCs w:val="20"/>
-                <w:lang w:val="es-ES"/>
-              </w:rPr>
-              <w:t xml:space="preserve"> </w:t>
+              <w:t>“No hay Campañas activas”</w:t>
             </w:r>
           </w:p>
         </w:tc>
@@ -1596,6 +2625,110 @@
       <w:contextualSpacing/>
     </w:pPr>
   </w:style>
+  <w:style w:type="character" w:styleId="Refdecomentario">
+    <w:name w:val="annotation reference"/>
+    <w:basedOn w:val="Fuentedeprrafopredeter"/>
+    <w:uiPriority w:val="99"/>
+    <w:semiHidden/>
+    <w:unhideWhenUsed/>
+    <w:rsid w:val="00E06571"/>
+    <w:rPr>
+      <w:sz w:val="16"/>
+      <w:szCs w:val="16"/>
+    </w:rPr>
+  </w:style>
+  <w:style w:type="paragraph" w:styleId="Textocomentario">
+    <w:name w:val="annotation text"/>
+    <w:basedOn w:val="Normal"/>
+    <w:link w:val="TextocomentarioCar"/>
+    <w:uiPriority w:val="99"/>
+    <w:semiHidden/>
+    <w:unhideWhenUsed/>
+    <w:rsid w:val="00E06571"/>
+    <w:pPr>
+      <w:spacing w:line="240" w:lineRule="auto"/>
+    </w:pPr>
+    <w:rPr>
+      <w:sz w:val="20"/>
+      <w:szCs w:val="20"/>
+    </w:rPr>
+  </w:style>
+  <w:style w:type="character" w:customStyle="1" w:styleId="TextocomentarioCar">
+    <w:name w:val="Texto comentario Car"/>
+    <w:basedOn w:val="Fuentedeprrafopredeter"/>
+    <w:link w:val="Textocomentario"/>
+    <w:uiPriority w:val="99"/>
+    <w:semiHidden/>
+    <w:rsid w:val="00E06571"/>
+    <w:rPr>
+      <w:noProof/>
+      <w:sz w:val="20"/>
+      <w:szCs w:val="20"/>
+      <w:lang w:val="es-419"/>
+    </w:rPr>
+  </w:style>
+  <w:style w:type="paragraph" w:styleId="Asuntodelcomentario">
+    <w:name w:val="annotation subject"/>
+    <w:basedOn w:val="Textocomentario"/>
+    <w:next w:val="Textocomentario"/>
+    <w:link w:val="AsuntodelcomentarioCar"/>
+    <w:uiPriority w:val="99"/>
+    <w:semiHidden/>
+    <w:unhideWhenUsed/>
+    <w:rsid w:val="00E06571"/>
+    <w:rPr>
+      <w:b/>
+      <w:bCs/>
+    </w:rPr>
+  </w:style>
+  <w:style w:type="character" w:customStyle="1" w:styleId="AsuntodelcomentarioCar">
+    <w:name w:val="Asunto del comentario Car"/>
+    <w:basedOn w:val="TextocomentarioCar"/>
+    <w:link w:val="Asuntodelcomentario"/>
+    <w:uiPriority w:val="99"/>
+    <w:semiHidden/>
+    <w:rsid w:val="00E06571"/>
+    <w:rPr>
+      <w:b/>
+      <w:bCs/>
+      <w:noProof/>
+      <w:sz w:val="20"/>
+      <w:szCs w:val="20"/>
+      <w:lang w:val="es-419"/>
+    </w:rPr>
+  </w:style>
+  <w:style w:type="paragraph" w:styleId="Textodeglobo">
+    <w:name w:val="Balloon Text"/>
+    <w:basedOn w:val="Normal"/>
+    <w:link w:val="TextodegloboCar"/>
+    <w:uiPriority w:val="99"/>
+    <w:semiHidden/>
+    <w:unhideWhenUsed/>
+    <w:rsid w:val="00E06571"/>
+    <w:pPr>
+      <w:spacing w:after="0" w:line="240" w:lineRule="auto"/>
+    </w:pPr>
+    <w:rPr>
+      <w:rFonts w:ascii="Segoe UI" w:hAnsi="Segoe UI" w:cs="Segoe UI"/>
+      <w:sz w:val="18"/>
+      <w:szCs w:val="18"/>
+    </w:rPr>
+  </w:style>
+  <w:style w:type="character" w:customStyle="1" w:styleId="TextodegloboCar">
+    <w:name w:val="Texto de globo Car"/>
+    <w:basedOn w:val="Fuentedeprrafopredeter"/>
+    <w:link w:val="Textodeglobo"/>
+    <w:uiPriority w:val="99"/>
+    <w:semiHidden/>
+    <w:rsid w:val="00E06571"/>
+    <w:rPr>
+      <w:rFonts w:ascii="Segoe UI" w:hAnsi="Segoe UI" w:cs="Segoe UI"/>
+      <w:noProof/>
+      <w:sz w:val="18"/>
+      <w:szCs w:val="18"/>
+      <w:lang w:val="es-419"/>
+    </w:rPr>
+  </w:style>
 </w:styles>
 </file>
 

</xml_diff>